<commit_message>
Update the documentation to reflect some of the recent changes.
</commit_message>
<xml_diff>
--- a/usage.docx
+++ b/usage.docx
@@ -42,19 +42,7 @@
         <w:pStyle w:val="NormalParagraph"/>
       </w:pPr>
       <w:r>
-        <w:t>This release is an interim test version of the Taverna 2.5 Server that is provi</w:t>
-      </w:r>
-      <w:r>
-        <w:t>d</w:t>
-      </w:r>
-      <w:r>
-        <w:t>ed as a basis for deployments of server-ized Taverna in a multi-user enviro</w:t>
-      </w:r>
-      <w:r>
-        <w:t>n</w:t>
-      </w:r>
-      <w:r>
-        <w:t>ment.</w:t>
+        <w:t>This release is an interim test version of the Taverna 2.5 Server that is provided as a basis for deployments of server-ized Taverna in a multi-user environment.</w:t>
       </w:r>
     </w:p>
     <w:p>
@@ -742,21 +730,7 @@
           <w:sz w:val="22"/>
           <w:szCs w:val="22"/>
         </w:rPr>
-        <w:t>, including to intermediate state info</w:t>
-      </w:r>
-      <w:r>
-        <w:rPr>
-          <w:sz w:val="22"/>
-          <w:szCs w:val="22"/>
-        </w:rPr>
-        <w:t>r</w:t>
-      </w:r>
-      <w:r>
-        <w:rPr>
-          <w:sz w:val="22"/>
-          <w:szCs w:val="22"/>
-        </w:rPr>
-        <w:t>mation.</w:t>
+        <w:t>, including to intermediate state information.</w:t>
       </w:r>
     </w:p>
     <w:p>
@@ -767,6 +741,7 @@
         <w:br w:type="column"/>
       </w:r>
       <w:r>
+        <w:lastRenderedPageBreak/>
         <w:t>Conceptual interface</w:t>
       </w:r>
     </w:p>
@@ -1084,6 +1059,7 @@
           <w:lang w:val="en-US"/>
           <w14:ligatures w14:val="none"/>
         </w:rPr>
+        <w:lastRenderedPageBreak/>
         <mc:AlternateContent>
           <mc:Choice Requires="wpg">
             <w:drawing>
@@ -1795,8 +1771,8 @@
           </mc:Choice>
           <mc:Fallback>
             <w:pict>
-              <v:group id="Group 28" o:spid="_x0000_s1026" style="width:252pt;height:2in;mso-position-horizontal-relative:char;mso-position-vertical-relative:line" coordsize="3200400,3200400" o:gfxdata="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">
-                <v:rect id="Rectangle 2" o:spid="_x0000_s1027" style="position:absolute;left:685800;top:685800;width:914400;height:457200;visibility:visible;mso-wrap-style:square;v-text-anchor:middle" o:gfxdata="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" fillcolor="#cdddac [1622]" strokecolor="#94b64e [3046]">
+              <v:group id="Group 28" o:spid="_x0000_s1026" style="width:252pt;height:2in;mso-position-horizontal-relative:char;mso-position-vertical-relative:line" coordsize="3200400,3200400" o:gfxdata="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">
+                <v:rect id="Rectangle 2" o:spid="_x0000_s1027" style="position:absolute;left:685800;top:685800;width:914400;height:457200;visibility:visible;mso-wrap-style:square;v-text-anchor:middle" o:gfxdata="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" fillcolor="#cdddac [1622]" strokecolor="#94b64e [3046]">
                   <v:fill color2="#f0f4e6 [502]" rotate="t" colors="0 #dafda7;22938f #e4fdc2;1 #f5ffe6" type="gradient"/>
                   <v:textbox inset=",0,,0">
                     <w:txbxContent>
@@ -1811,7 +1787,7 @@
                     </w:txbxContent>
                   </v:textbox>
                 </v:rect>
-                <v:rect id="Rectangle 3" o:spid="_x0000_s1028" style="position:absolute;left:685800;top:1371600;width:914400;height:457200;visibility:visible;mso-wrap-style:square;v-text-anchor:middle" o:gfxdata="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" fillcolor="#cdddac [1622]" strokecolor="#94b64e [3046]">
+                <v:rect id="Rectangle 3" o:spid="_x0000_s1028" style="position:absolute;left:685800;top:1371600;width:914400;height:457200;visibility:visible;mso-wrap-style:square;v-text-anchor:middle" o:gfxdata="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" fillcolor="#cdddac [1622]" strokecolor="#94b64e [3046]">
                   <v:fill color2="#f0f4e6 [502]" rotate="t" colors="0 #dafda7;22938f #e4fdc2;1 #f5ffe6" type="gradient"/>
                   <v:textbox inset=",0,,0">
                     <w:txbxContent>
@@ -1826,7 +1802,7 @@
                     </w:txbxContent>
                   </v:textbox>
                 </v:rect>
-                <v:rect id="Rectangle 4" o:spid="_x0000_s1029" style="position:absolute;left:685800;top:2057400;width:914400;height:457200;visibility:visible;mso-wrap-style:square;v-text-anchor:middle" o:gfxdata="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" fillcolor="#cdddac [1622]" strokecolor="#94b64e [3046]">
+                <v:rect id="Rectangle 4" o:spid="_x0000_s1029" style="position:absolute;left:685800;top:2057400;width:914400;height:457200;visibility:visible;mso-wrap-style:square;v-text-anchor:middle" o:gfxdata="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" fillcolor="#cdddac [1622]" strokecolor="#94b64e [3046]">
                   <v:fill color2="#f0f4e6 [502]" rotate="t" colors="0 #dafda7;22938f #e4fdc2;1 #f5ffe6" type="gradient"/>
                   <v:textbox inset=",0,,0">
                     <w:txbxContent>
@@ -1841,7 +1817,7 @@
                     </w:txbxContent>
                   </v:textbox>
                 </v:rect>
-                <v:roundrect id="Rounded Rectangle 6" o:spid="_x0000_s1030" style="position:absolute;left:685800;top:2743200;width:914400;height:457200;visibility:visible;mso-wrap-style:square;v-text-anchor:middle" arcsize="10923f" o:gfxdata="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" fillcolor="#a7bfde [1620]" strokecolor="#4579b8 [3044]">
+                <v:roundrect id="Rounded Rectangle 6" o:spid="_x0000_s1030" style="position:absolute;left:685800;top:2743200;width:914400;height:457200;visibility:visible;mso-wrap-style:square;v-text-anchor:middle" arcsize="10923f" o:gfxdata="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" fillcolor="#a7bfde [1620]" strokecolor="#4579b8 [3044]">
                   <v:fill color2="#e4ecf5 [500]" rotate="t" colors="0 #a3c4ff;22938f #bfd5ff;1 #e5eeff" type="gradient"/>
                   <v:textbox inset=",0,,0">
                     <w:txbxContent>
@@ -1862,7 +1838,7 @@
                     </w:txbxContent>
                   </v:textbox>
                 </v:roundrect>
-                <v:roundrect id="Rounded Rectangle 7" o:spid="_x0000_s1031" style="position:absolute;left:685800;width:914400;height:457200;visibility:visible;mso-wrap-style:square;v-text-anchor:middle" arcsize="10923f" o:gfxdata="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" fillcolor="#a7bfde [1620]" strokecolor="#4579b8 [3044]">
+                <v:roundrect id="Rounded Rectangle 7" o:spid="_x0000_s1031" style="position:absolute;left:685800;width:914400;height:457200;visibility:visible;mso-wrap-style:square;v-text-anchor:middle" arcsize="10923f" o:gfxdata="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" fillcolor="#a7bfde [1620]" strokecolor="#4579b8 [3044]">
                   <v:fill color2="#e4ecf5 [500]" rotate="t" colors="0 #a3c4ff;22938f #bfd5ff;1 #e5eeff" type="gradient"/>
                   <v:textbox inset=",0,,0">
                     <w:txbxContent>
@@ -1883,7 +1859,7 @@
                     </w:txbxContent>
                   </v:textbox>
                 </v:roundrect>
-                <v:rect id="Rectangle 8" o:spid="_x0000_s1032" style="position:absolute;left:2286000;top:1371600;width:914400;height:457200;visibility:visible;mso-wrap-style:square;v-text-anchor:middle" o:gfxdata="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" fillcolor="#cdddac [1622]" strokecolor="#94b64e [3046]">
+                <v:rect id="Rectangle 8" o:spid="_x0000_s1032" style="position:absolute;left:2286000;top:1371600;width:914400;height:457200;visibility:visible;mso-wrap-style:square;v-text-anchor:middle" o:gfxdata="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" fillcolor="#cdddac [1622]" strokecolor="#94b64e [3046]">
                   <v:fill color2="#f0f4e6 [502]" rotate="t" colors="0 #dafda7;22938f #e4fdc2;1 #f5ffe6" type="gradient"/>
                   <v:textbox inset=",0,,0">
                     <w:txbxContent>
@@ -1908,19 +1884,19 @@
                   <v:path arrowok="t" fillok="f" o:connecttype="none"/>
                   <o:lock v:ext="edit" shapetype="t"/>
                 </v:shapetype>
-                <v:shape id="Straight Arrow Connector 13" o:spid="_x0000_s1033" type="#_x0000_t32" style="position:absolute;left:1143000;top:457200;width:0;height:228600;visibility:visible;mso-wrap-style:square" o:connectortype="straight" o:gfxdata="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" strokecolor="black [3200]" strokeweight="2pt">
+                <v:shape id="Straight Arrow Connector 13" o:spid="_x0000_s1033" type="#_x0000_t32" style="position:absolute;left:1143000;top:457200;width:0;height:228600;visibility:visible;mso-wrap-style:square" o:connectortype="straight" o:gfxdata="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" strokecolor="black [3200]" strokeweight="2pt">
                   <v:stroke endarrow="open"/>
                 </v:shape>
-                <v:shape id="Straight Arrow Connector 14" o:spid="_x0000_s1034" type="#_x0000_t32" style="position:absolute;left:1143000;top:1143000;width:0;height:228600;visibility:visible;mso-wrap-style:square" o:connectortype="straight" o:gfxdata="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" strokecolor="#4f81bd [3204]" strokeweight="2pt">
+                <v:shape id="Straight Arrow Connector 14" o:spid="_x0000_s1034" type="#_x0000_t32" style="position:absolute;left:1143000;top:1143000;width:0;height:228600;visibility:visible;mso-wrap-style:square" o:connectortype="straight" o:gfxdata="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" strokecolor="#4f81bd [3204]" strokeweight="2pt">
                   <v:stroke endarrow="open"/>
                 </v:shape>
-                <v:shape id="Straight Arrow Connector 15" o:spid="_x0000_s1035" type="#_x0000_t32" style="position:absolute;left:1371600;top:1828800;width:0;height:228600;visibility:visible;mso-wrap-style:square" o:connectortype="straight" o:gfxdata="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" strokecolor="black [3200]" strokeweight="2pt">
+                <v:shape id="Straight Arrow Connector 15" o:spid="_x0000_s1035" type="#_x0000_t32" style="position:absolute;left:1371600;top:1828800;width:0;height:228600;visibility:visible;mso-wrap-style:square" o:connectortype="straight" o:gfxdata="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" strokecolor="black [3200]" strokeweight="2pt">
                   <v:stroke endarrow="open"/>
                 </v:shape>
-                <v:shape id="Straight Arrow Connector 16" o:spid="_x0000_s1036" type="#_x0000_t32" style="position:absolute;left:914400;top:1828800;width:0;height:228600;visibility:visible;mso-wrap-style:square" o:connectortype="straight" o:gfxdata="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" strokecolor="#4f81bd [3204]" strokeweight="2pt">
+                <v:shape id="Straight Arrow Connector 16" o:spid="_x0000_s1036" type="#_x0000_t32" style="position:absolute;left:914400;top:1828800;width:0;height:228600;visibility:visible;mso-wrap-style:square" o:connectortype="straight" o:gfxdata="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" strokecolor="#4f81bd [3204]" strokeweight="2pt">
                   <v:stroke endarrow="open"/>
                 </v:shape>
-                <v:shape id="Straight Arrow Connector 17" o:spid="_x0000_s1037" type="#_x0000_t32" style="position:absolute;left:1143000;top:2514600;width:0;height:228600;visibility:visible;mso-wrap-style:square" o:connectortype="straight" o:gfxdata="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" strokecolor="#c0504d [3205]" strokeweight="2pt">
+                <v:shape id="Straight Arrow Connector 17" o:spid="_x0000_s1037" type="#_x0000_t32" style="position:absolute;left:1143000;top:2514600;width:0;height:228600;visibility:visible;mso-wrap-style:square" o:connectortype="straight" o:gfxdata="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" strokecolor="#c0504d [3205]" strokeweight="2pt">
                   <v:stroke endarrow="open"/>
                 </v:shape>
                 <v:shapetype id="_x0000_t34" coordsize="21600,21600" o:spt="34" o:oned="t" adj="10800" path="m0,0l@0,0@0,21600,21600,21600e" filled="f">
@@ -1934,23 +1910,23 @@
                   </v:handles>
                   <o:lock v:ext="edit" shapetype="t"/>
                 </v:shapetype>
-                <v:shape id="Elbow Connector 18" o:spid="_x0000_s1038" type="#_x0000_t34" style="position:absolute;left:1600200;top:1828800;width:914400;height:457200;rotation:180;flip:y;visibility:visible;mso-wrap-style:square" o:connectortype="elbow" o:gfxdata="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" adj="-300" strokecolor="#4f81bd [3204]" strokeweight="2pt">
+                <v:shape id="Elbow Connector 18" o:spid="_x0000_s1038" type="#_x0000_t34" style="position:absolute;left:1600200;top:1828800;width:914400;height:457200;rotation:180;flip:y;visibility:visible;mso-wrap-style:square" o:connectortype="elbow" o:gfxdata="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" adj="-300" strokecolor="#4f81bd [3204]" strokeweight="2pt">
                   <v:stroke endarrow="open"/>
                 </v:shape>
-                <v:shape id="Elbow Connector 20" o:spid="_x0000_s1039" type="#_x0000_t34" style="position:absolute;left:1600200;top:1828800;width:1371600;height:1143000;rotation:180;flip:y;visibility:visible;mso-wrap-style:square" o:connectortype="elbow" o:gfxdata="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" adj="0" strokecolor="#c0504d [3205]" strokeweight="2pt">
+                <v:shape id="Elbow Connector 20" o:spid="_x0000_s1039" type="#_x0000_t34" style="position:absolute;left:1600200;top:1828800;width:1371600;height:1143000;rotation:180;flip:y;visibility:visible;mso-wrap-style:square" o:connectortype="elbow" o:gfxdata="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" adj="0" strokecolor="#c0504d [3205]" strokeweight="2pt">
                   <v:stroke endarrow="open"/>
                 </v:shape>
-                <v:shape id="Straight Arrow Connector 21" o:spid="_x0000_s1040" type="#_x0000_t32" style="position:absolute;left:1600200;top:1600200;width:685800;height:0;visibility:visible;mso-wrap-style:square" o:connectortype="straight" o:gfxdata="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" strokecolor="#4f81bd [3204]" strokeweight="2pt">
+                <v:shape id="Straight Arrow Connector 21" o:spid="_x0000_s1040" type="#_x0000_t32" style="position:absolute;left:1600200;top:1600200;width:685800;height:0;visibility:visible;mso-wrap-style:square" o:connectortype="straight" o:gfxdata="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" strokecolor="#4f81bd [3204]" strokeweight="2pt">
                   <v:stroke startarrow="open" endarrow="open"/>
                 </v:shape>
-                <v:line id="Straight Connector 23" o:spid="_x0000_s1041" style="position:absolute;flip:x;visibility:visible;mso-wrap-style:square" from="0,914400" to="685800,914400" o:connectortype="straight" o:gfxdata="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" strokecolor="#c0504d [3205]" strokeweight="2pt"/>
-                <v:shape id="Elbow Connector 24" o:spid="_x0000_s1042" type="#_x0000_t34" style="position:absolute;top:914400;width:685800;height:2057400;visibility:visible;mso-wrap-style:square" o:connectortype="elbow" o:gfxdata="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" adj="0" strokecolor="#c0504d [3205]" strokeweight="2pt">
+                <v:line id="Straight Connector 23" o:spid="_x0000_s1041" style="position:absolute;flip:x;visibility:visible;mso-wrap-style:square" from="0,914400" to="685800,914400" o:connectortype="straight" o:gfxdata="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" strokecolor="#c0504d [3205]" strokeweight="2pt"/>
+                <v:shape id="Elbow Connector 24" o:spid="_x0000_s1042" type="#_x0000_t34" style="position:absolute;top:914400;width:685800;height:2057400;visibility:visible;mso-wrap-style:square" o:connectortype="elbow" o:gfxdata="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" adj="0" strokecolor="#c0504d [3205]" strokeweight="2pt">
                   <v:stroke endarrow="open"/>
                 </v:shape>
-                <v:shape id="Elbow Connector 25" o:spid="_x0000_s1043" type="#_x0000_t34" style="position:absolute;left:-342900;top:1257300;width:1371600;height:685800;rotation:90;flip:x;visibility:visible;mso-wrap-style:square" o:connectortype="elbow" o:gfxdata="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" adj="21600" strokecolor="#c0504d [3205]" strokeweight="2pt">
+                <v:shape id="Elbow Connector 25" o:spid="_x0000_s1043" type="#_x0000_t34" style="position:absolute;left:-342900;top:1257300;width:1371600;height:685800;rotation:90;flip:x;visibility:visible;mso-wrap-style:square" o:connectortype="elbow" o:gfxdata="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" adj="21600" strokecolor="#c0504d [3205]" strokeweight="2pt">
                   <v:stroke endarrow="open"/>
                 </v:shape>
-                <v:shape id="Elbow Connector 27" o:spid="_x0000_s1044" type="#_x0000_t34" style="position:absolute;left:-228600;top:2057400;width:1371600;height:457200;rotation:90;visibility:visible;mso-wrap-style:square" o:connectortype="elbow" o:gfxdata="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" adj="0" strokecolor="#c0504d [3205]" strokeweight="2pt"/>
+                <v:shape id="Elbow Connector 27" o:spid="_x0000_s1044" type="#_x0000_t34" style="position:absolute;left:-228600;top:2057400;width:1371600;height:457200;rotation:90;visibility:visible;mso-wrap-style:square" o:connectortype="elbow" o:gfxdata="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" adj="0" strokecolor="#c0504d [3205]" strokeweight="2pt"/>
                 <w10:anchorlock/>
               </v:group>
             </w:pict>
@@ -2212,6 +2188,7 @@
         <w:br w:type="column"/>
       </w:r>
       <w:r>
+        <w:lastRenderedPageBreak/>
         <w:t>The (RESTful) Usage Pattern</w:t>
       </w:r>
     </w:p>
@@ -2300,34 +2277,26 @@
         <w:t>/taverna-server/rest/runs</w:t>
       </w:r>
       <w:r>
-        <w:t>; may be either wrapped with XML or an unwrapped T2flow document (provided the right HTTP content-type is used).</w:t>
-      </w:r>
-    </w:p>
-    <w:p>
-      <w:pPr>
-        <w:pStyle w:val="NormalParagraph"/>
-        <w:ind w:left="720"/>
-      </w:pPr>
-      <w:r>
-        <w:t xml:space="preserve">When using the wrapped form, the wrapping of the submitted document is a single XML element, </w:t>
-      </w:r>
-      <w:r>
-        <w:rPr>
-          <w:i/>
-        </w:rPr>
-        <w:t>workflow</w:t>
-      </w:r>
-      <w:r>
-        <w:t xml:space="preserve"> in the namespace </w:t>
-      </w:r>
-      <w:r>
-        <w:rPr>
-          <w:i/>
-        </w:rPr>
-        <w:t>http://ns.taverna.org.uk/2010/xml/server/</w:t>
-      </w:r>
-      <w:r>
-        <w:t>, and the workflow (as saved by the Taverna Workbench) is the child element of that.</w:t>
+        <w:t xml:space="preserve"> with the content type </w:t>
+      </w:r>
+      <w:r>
+        <w:t xml:space="preserve"> </w:t>
+      </w:r>
+      <w:r>
+        <w:rPr>
+          <w:i/>
+        </w:rPr>
+        <w:t>application/</w:t>
+      </w:r>
+      <w:r>
+        <w:rPr>
+          <w:i/>
+          <w:lang w:val="en-US"/>
+        </w:rPr>
+        <w:t>vnd.taverna.t2flow+xml</w:t>
+      </w:r>
+      <w:r>
+        <w:t>.</w:t>
       </w:r>
     </w:p>
     <w:p>
@@ -2750,6 +2719,7 @@
         <w:ind w:left="1440"/>
       </w:pPr>
       <w:r>
+        <w:lastRenderedPageBreak/>
         <w:t xml:space="preserve">Once you've created the file, you can then set it to be the input for the port by PUTting this message to </w:t>
       </w:r>
       <w:r>
@@ -3396,6 +3366,7 @@
         <w:t>n</w:t>
       </w:r>
       <w:r>
+        <w:lastRenderedPageBreak/>
         <w:t>tials are associated in Taverna with the WSDL description of the web se</w:t>
       </w:r>
       <w:r>
@@ -4071,6 +4042,7 @@
         <w:ind w:left="720"/>
       </w:pPr>
       <w:r>
+        <w:lastRenderedPageBreak/>
         <w:t xml:space="preserve">        </w:t>
       </w:r>
       <w:r>
@@ -4498,7 +4470,7 @@
                 <v:stroke joinstyle="miter"/>
                 <v:path gradientshapeok="t" o:connecttype="rect"/>
               </v:shapetype>
-              <v:shape id="Text Box 1" o:spid="_x0000_s1045" type="#_x0000_t202" style="width:342pt;height:54.85pt;visibility:visible;mso-wrap-style:square;mso-left-percent:-10001;mso-top-percent:-10001;mso-position-horizontal:absolute;mso-position-horizontal-relative:char;mso-position-vertical:absolute;mso-position-vertical-relative:line;mso-left-percent:-10001;mso-top-percent:-10001;v-text-anchor:top" o:gfxdata="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" fillcolor="#f2dbdb [661]" strokecolor="black [3213]">
+              <v:shape id="Text Box 1" o:spid="_x0000_s1045" type="#_x0000_t202" style="width:342pt;height:54.85pt;visibility:visible;mso-wrap-style:square;mso-left-percent:-10001;mso-top-percent:-10001;mso-position-horizontal:absolute;mso-position-horizontal-relative:char;mso-position-vertical:absolute;mso-position-vertical-relative:line;mso-left-percent:-10001;mso-top-percent:-10001;v-text-anchor:top" o:gfxdata="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" fillcolor="#f2dbdb [661]" strokecolor="black [3213]">
                 <v:textbox inset="2mm,0,2mm,0">
                   <w:txbxContent>
                     <w:p>
@@ -4895,6 +4867,7 @@
               <w:jc w:val="center"/>
             </w:pPr>
             <w:r>
+              <w:lastRenderedPageBreak/>
               <w:t>Prefix</w:t>
             </w:r>
           </w:p>
@@ -5557,11 +5530,17 @@
       </w:r>
       <w:r>
         <w:br/>
-        <w:t>Consumes: application/xml, application/vnd.taverna.t2flow+xml</w:t>
-      </w:r>
-      <w:r>
-        <w:br/>
-        <w:t>Produces: N/A</w:t>
+        <w:t>Consumes: application/vnd.taverna.t2flow+xml</w:t>
+      </w:r>
+      <w:r>
+        <w:t>, application/xml</w:t>
+      </w:r>
+      <w:r>
+        <w:br/>
+        <w:t xml:space="preserve">Produces: </w:t>
+      </w:r>
+      <w:r>
+        <w:t>text/plain</w:t>
       </w:r>
       <w:r>
         <w:br/>
@@ -5580,6 +5559,7 @@
         <w:rPr>
           <w:lang w:val="en-US"/>
         </w:rPr>
+        <w:lastRenderedPageBreak/>
         <w:t>Accepts (or not) a request to create a new run executing the given wor</w:t>
       </w:r>
       <w:r>
@@ -5598,19 +5578,50 @@
         <w:rPr>
           <w:lang w:val="en-US"/>
         </w:rPr>
-        <w:t xml:space="preserve"> When the content type is XML, the workflow must be wrapped i</w:t>
-      </w:r>
-      <w:r>
-        <w:rPr>
-          <w:lang w:val="en-US"/>
-        </w:rPr>
-        <w:t>n</w:t>
-      </w:r>
-      <w:r>
-        <w:rPr>
-          <w:lang w:val="en-US"/>
-        </w:rPr>
-        <w:t xml:space="preserve">side an </w:t>
+        <w:t xml:space="preserve"> </w:t>
+      </w:r>
+      <w:r>
+        <w:rPr>
+          <w:b/>
+          <w:lang w:val="en-US"/>
+        </w:rPr>
+        <w:t>The content should normally be a t2flow workflow document with the t2flow content type</w:t>
+      </w:r>
+      <w:r>
+        <w:rPr>
+          <w:lang w:val="en-US"/>
+        </w:rPr>
+        <w:t xml:space="preserve">, but when </w:t>
+      </w:r>
+      <w:r>
+        <w:rPr>
+          <w:lang w:val="en-US"/>
+        </w:rPr>
+        <w:t xml:space="preserve">the content type is </w:t>
+      </w:r>
+      <w:r>
+        <w:rPr>
+          <w:lang w:val="en-US"/>
+        </w:rPr>
+        <w:t xml:space="preserve">plain </w:t>
+      </w:r>
+      <w:r>
+        <w:rPr>
+          <w:lang w:val="en-US"/>
+        </w:rPr>
+        <w:t xml:space="preserve">XML, the workflow must be wrapped </w:t>
+      </w:r>
+      <w:r>
+        <w:rPr>
+          <w:lang w:val="en-US"/>
+        </w:rPr>
+        <w:t xml:space="preserve">(in an XML infoset sense) </w:t>
+      </w:r>
+      <w:r>
+        <w:rPr>
+          <w:lang w:val="en-US"/>
+        </w:rPr>
+        <w:t xml:space="preserve">inside an </w:t>
       </w:r>
       <w:r>
         <w:rPr>
@@ -5625,115 +5636,1502 @@
         <w:rPr>
           <w:lang w:val="en-US"/>
         </w:rPr>
-        <w:t xml:space="preserve"> el</w:t>
-      </w:r>
-      <w:r>
-        <w:rPr>
-          <w:lang w:val="en-US"/>
-        </w:rPr>
+        <w:t xml:space="preserve"> e</w:t>
+      </w:r>
+      <w:r>
+        <w:rPr>
+          <w:lang w:val="en-US"/>
+        </w:rPr>
+        <w:t>l</w:t>
+      </w:r>
+      <w:r>
+        <w:rPr>
+          <w:lang w:val="en-US"/>
+        </w:rPr>
+        <w:t>ement.</w:t>
+      </w:r>
+    </w:p>
+    <w:p>
+      <w:pPr>
+        <w:pStyle w:val="Literaltext"/>
+        <w:ind w:left="720"/>
+        <w:rPr>
+          <w:rStyle w:val="XMLElement"/>
+        </w:rPr>
+      </w:pPr>
+      <w:r>
+        <w:rPr>
+          <w:rStyle w:val="XMLElement"/>
+        </w:rPr>
+        <w:t>&lt;t2s:workflow&gt;</w:t>
+      </w:r>
+    </w:p>
+    <w:p>
+      <w:pPr>
+        <w:pStyle w:val="Literaltext"/>
+        <w:ind w:left="720"/>
+        <w:rPr>
+          <w:rStyle w:val="XMLElement"/>
+        </w:rPr>
+      </w:pPr>
+      <w:r>
+        <w:rPr>
+          <w:rStyle w:val="XMLElement"/>
+        </w:rPr>
+        <w:t xml:space="preserve">    &lt;t2flow:workflow</w:t>
+      </w:r>
+      <w:r>
+        <w:t xml:space="preserve"> ... </w:t>
+      </w:r>
+      <w:r>
+        <w:rPr>
+          <w:rStyle w:val="XMLElement"/>
+        </w:rPr>
+        <w:t>/&gt;</w:t>
+      </w:r>
+    </w:p>
+    <w:p>
+      <w:pPr>
+        <w:pStyle w:val="Literaltext"/>
+        <w:ind w:left="720"/>
+        <w:rPr>
+          <w:rStyle w:val="XMLElement"/>
+        </w:rPr>
+      </w:pPr>
+      <w:r>
+        <w:rPr>
+          <w:rStyle w:val="XMLElement"/>
+        </w:rPr>
+        <w:t>&lt;/t2s:workflow&gt;</w:t>
+      </w:r>
+    </w:p>
+    <w:p>
+      <w:pPr>
+        <w:pStyle w:val="NormalParagraph"/>
+        <w:ind w:left="720"/>
+      </w:pPr>
+      <w:r>
+        <w:t xml:space="preserve">The result will be a redirect (via </w:t>
+      </w:r>
+      <w:r>
+        <w:rPr>
+          <w:i/>
+        </w:rPr>
+        <w:t>Location:</w:t>
+      </w:r>
+      <w:r>
+        <w:t xml:space="preserve"> </w:t>
+      </w:r>
+      <w:r>
+        <w:t xml:space="preserve">HTML </w:t>
+      </w:r>
+      <w:r>
+        <w:t>header) to the resource created for this particular run</w:t>
+      </w:r>
+      <w:r>
+        <w:t>; the body of the response will be empty, or a string describing exactly why the run creation is taking some time</w:t>
+      </w:r>
+      <w:r>
+        <w:t xml:space="preserve">. </w:t>
+      </w:r>
+      <w:r>
+        <w:t xml:space="preserve">Total failure will be reported by an HTTP error. </w:t>
+      </w:r>
+      <w:r>
+        <w:t xml:space="preserve">The run will be in the </w:t>
+      </w:r>
+      <w:r>
+        <w:rPr>
+          <w:i/>
+        </w:rPr>
+        <w:t>Initialized</w:t>
+      </w:r>
+      <w:r>
+        <w:t xml:space="preserve"> state, with a default lifetime.</w:t>
+      </w:r>
+    </w:p>
+    <w:p>
+      <w:pPr>
+        <w:pStyle w:val="Heading4"/>
+      </w:pPr>
+      <w:r>
+        <w:t>Resource: /policy</w:t>
+      </w:r>
+    </w:p>
+    <w:p>
+      <w:pPr>
+        <w:pStyle w:val="NormalParagraph"/>
+        <w:jc w:val="left"/>
+      </w:pPr>
+      <w:r>
+        <w:t>Method: GET</w:t>
+      </w:r>
+      <w:r>
+        <w:br/>
+        <w:t>Consumes: N/A</w:t>
+      </w:r>
+      <w:r>
+        <w:br/>
+        <w:t>Produces: application/xml, application/json</w:t>
+      </w:r>
+      <w:r>
+        <w:br/>
+        <w:t>Response codes: 200 OK</w:t>
+      </w:r>
+      <w:r>
+        <w:br/>
+        <w:t>Notes: not secured</w:t>
+      </w:r>
+    </w:p>
+    <w:p>
+      <w:pPr>
+        <w:pStyle w:val="NormalParagraph"/>
+        <w:ind w:left="720"/>
+        <w:rPr>
+          <w:lang w:val="en-US"/>
+        </w:rPr>
+      </w:pPr>
+      <w:r>
+        <w:rPr>
+          <w:lang w:val="en-US"/>
+        </w:rPr>
+        <w:t>Describe the (public) parts of the policies of this server, as XML or JSON</w:t>
+      </w:r>
+      <w:r>
+        <w:rPr>
+          <w:lang w:val="en-US"/>
+        </w:rPr>
+        <w:t>.</w:t>
+      </w:r>
+    </w:p>
+    <w:p>
+      <w:pPr>
+        <w:pStyle w:val="Literaltext"/>
+        <w:ind w:left="720"/>
+        <w:rPr>
+          <w:rStyle w:val="XMLElement"/>
+        </w:rPr>
+      </w:pPr>
+      <w:r>
+        <w:rPr>
+          <w:rStyle w:val="XMLElement"/>
+        </w:rPr>
+        <w:t>&lt;t2sr:policyDescription</w:t>
+      </w:r>
+      <w:r>
+        <w:br/>
+        <w:t xml:space="preserve">        </w:t>
+      </w:r>
+      <w:r>
+        <w:rPr>
+          <w:rStyle w:val="XMLAttribute"/>
+        </w:rPr>
+        <w:t>t2s:serverVersion</w:t>
+      </w:r>
+      <w:r>
+        <w:t>=</w:t>
+      </w:r>
+      <w:r>
+        <w:rPr>
+          <w:rStyle w:val="XMLAttributeContent"/>
+        </w:rPr>
+        <w:t>"xsd:string"</w:t>
+      </w:r>
+      <w:r>
+        <w:br/>
+        <w:t xml:space="preserve">        </w:t>
+      </w:r>
+      <w:r>
+        <w:rPr>
+          <w:rStyle w:val="XMLAttribute"/>
+        </w:rPr>
+        <w:t>t2s:serverRevision</w:t>
+      </w:r>
+      <w:r>
+        <w:t>=</w:t>
+      </w:r>
+      <w:r>
+        <w:rPr>
+          <w:rStyle w:val="XMLAttributeContent"/>
+        </w:rPr>
+        <w:t>"xsd:string"</w:t>
+      </w:r>
+      <w:r>
+        <w:br/>
+        <w:t xml:space="preserve">        </w:t>
+      </w:r>
+      <w:r>
+        <w:rPr>
+          <w:rStyle w:val="XMLAttribute"/>
+        </w:rPr>
+        <w:t>t2s:serverBuildTimestamp</w:t>
+      </w:r>
+      <w:r>
+        <w:t>=</w:t>
+      </w:r>
+      <w:r>
+        <w:rPr>
+          <w:rStyle w:val="XMLAttributeContent"/>
+        </w:rPr>
+        <w:t>"xsd:string"</w:t>
+      </w:r>
+      <w:r>
+        <w:t xml:space="preserve"> </w:t>
+      </w:r>
+      <w:r>
+        <w:rPr>
+          <w:rStyle w:val="XMLElement"/>
+        </w:rPr>
+        <w:t>&gt;</w:t>
+      </w:r>
+    </w:p>
+    <w:p>
+      <w:pPr>
+        <w:pStyle w:val="Literaltext"/>
+        <w:ind w:left="720"/>
+        <w:rPr>
+          <w:rStyle w:val="XMLElement"/>
+        </w:rPr>
+      </w:pPr>
+      <w:r>
+        <w:rPr>
+          <w:rStyle w:val="XMLElement"/>
+        </w:rPr>
+        <w:t xml:space="preserve">    &lt;t2sr:runLimit</w:t>
+      </w:r>
+      <w:r>
+        <w:t xml:space="preserve"> </w:t>
+      </w:r>
+      <w:r>
+        <w:rPr>
+          <w:rStyle w:val="XMLAttribute"/>
+        </w:rPr>
+        <w:t>xlink:href</w:t>
+      </w:r>
+      <w:r>
+        <w:t>=</w:t>
+      </w:r>
+      <w:r>
+        <w:rPr>
+          <w:rStyle w:val="XMLAttributeContent"/>
+        </w:rPr>
+        <w:t>"xsd:anyURI"</w:t>
+      </w:r>
+      <w:r>
+        <w:t xml:space="preserve"> </w:t>
+      </w:r>
+      <w:r>
+        <w:rPr>
+          <w:rStyle w:val="XMLElement"/>
+        </w:rPr>
+        <w:t>/&gt;</w:t>
+      </w:r>
+    </w:p>
+    <w:p>
+      <w:pPr>
+        <w:pStyle w:val="Literaltext"/>
+        <w:ind w:left="720"/>
+        <w:rPr>
+          <w:rStyle w:val="XMLElement"/>
+        </w:rPr>
+      </w:pPr>
+      <w:r>
+        <w:rPr>
+          <w:rStyle w:val="XMLElement"/>
+        </w:rPr>
+        <w:t xml:space="preserve">    &lt;t2sr:permittedWorkflows</w:t>
+      </w:r>
+      <w:r>
+        <w:t xml:space="preserve"> </w:t>
+      </w:r>
+      <w:r>
+        <w:rPr>
+          <w:rStyle w:val="XMLAttribute"/>
+        </w:rPr>
+        <w:t>xlink:href</w:t>
+      </w:r>
+      <w:r>
+        <w:t>=</w:t>
+      </w:r>
+      <w:r>
+        <w:rPr>
+          <w:rStyle w:val="XMLAttributeContent"/>
+        </w:rPr>
+        <w:t>"xsd:anyURI"</w:t>
+      </w:r>
+      <w:r>
+        <w:t xml:space="preserve"> </w:t>
+      </w:r>
+      <w:r>
+        <w:rPr>
+          <w:rStyle w:val="XMLElement"/>
+        </w:rPr>
+        <w:t>/&gt;</w:t>
+      </w:r>
+    </w:p>
+    <w:p>
+      <w:pPr>
+        <w:pStyle w:val="Literaltext"/>
+        <w:ind w:left="720"/>
+        <w:rPr>
+          <w:rStyle w:val="XMLElement"/>
+        </w:rPr>
+      </w:pPr>
+      <w:r>
+        <w:rPr>
+          <w:rStyle w:val="XMLElement"/>
+        </w:rPr>
+        <w:t xml:space="preserve">    &lt;t2sr:permittedListeners</w:t>
+      </w:r>
+      <w:r>
+        <w:t xml:space="preserve"> </w:t>
+      </w:r>
+      <w:r>
+        <w:rPr>
+          <w:rStyle w:val="XMLAttribute"/>
+        </w:rPr>
+        <w:t>xlink:href</w:t>
+      </w:r>
+      <w:r>
+        <w:t>=</w:t>
+      </w:r>
+      <w:r>
+        <w:rPr>
+          <w:rStyle w:val="XMLAttributeContent"/>
+        </w:rPr>
+        <w:t>"xsd:anyURI"</w:t>
+      </w:r>
+      <w:r>
+        <w:t xml:space="preserve"> </w:t>
+      </w:r>
+      <w:r>
+        <w:rPr>
+          <w:rStyle w:val="XMLElement"/>
+        </w:rPr>
+        <w:t>/&gt;</w:t>
+      </w:r>
+    </w:p>
+    <w:p>
+      <w:pPr>
+        <w:pStyle w:val="Literaltext"/>
+        <w:ind w:left="720"/>
+        <w:rPr>
+          <w:rStyle w:val="XMLElement"/>
+        </w:rPr>
+      </w:pPr>
+      <w:r>
+        <w:rPr>
+          <w:rStyle w:val="XMLElement"/>
+        </w:rPr>
+        <w:t xml:space="preserve">    &lt;t2sr:enabledNotificationFabrics</w:t>
+      </w:r>
+      <w:r>
+        <w:t xml:space="preserve"> </w:t>
+      </w:r>
+      <w:r>
+        <w:rPr>
+          <w:rStyle w:val="XMLAttribute"/>
+        </w:rPr>
+        <w:t>xlink:href</w:t>
+      </w:r>
+      <w:r>
+        <w:t>=</w:t>
+      </w:r>
+      <w:r>
+        <w:rPr>
+          <w:rStyle w:val="XMLAttributeContent"/>
+        </w:rPr>
+        <w:t>"xsd:anyURI"</w:t>
+      </w:r>
+      <w:r>
+        <w:t xml:space="preserve"> </w:t>
+      </w:r>
+      <w:r>
+        <w:rPr>
+          <w:rStyle w:val="XMLElement"/>
+        </w:rPr>
+        <w:t>/&gt;</w:t>
+      </w:r>
+    </w:p>
+    <w:p>
+      <w:pPr>
+        <w:pStyle w:val="Literaltext"/>
+        <w:ind w:left="720"/>
+        <w:rPr>
+          <w:rStyle w:val="XMLElement"/>
+        </w:rPr>
+      </w:pPr>
+      <w:r>
+        <w:rPr>
+          <w:rStyle w:val="XMLElement"/>
+        </w:rPr>
+        <w:t>&lt;/t2sr:policyDescription&gt;</w:t>
+      </w:r>
+    </w:p>
+    <w:p>
+      <w:pPr>
+        <w:pStyle w:val="Heading4"/>
+      </w:pPr>
+      <w:r>
+        <w:t>Resource: /policy</w:t>
+      </w:r>
+      <w:r>
+        <w:t>/enabledNotificationFabrics</w:t>
+      </w:r>
+    </w:p>
+    <w:p>
+      <w:pPr>
+        <w:pStyle w:val="NormalParagraph"/>
+        <w:jc w:val="left"/>
+      </w:pPr>
+      <w:r>
+        <w:t>Method: GET</w:t>
+      </w:r>
+      <w:r>
+        <w:br/>
+        <w:t>Consumes: N/A</w:t>
+      </w:r>
+      <w:r>
+        <w:br/>
+        <w:t>Produces: application/xml, application/json</w:t>
+      </w:r>
+      <w:r>
+        <w:br/>
+        <w:t>Response codes: 200 OK</w:t>
+      </w:r>
+      <w:r>
+        <w:br/>
+        <w:t>Notes: not secured</w:t>
+      </w:r>
+    </w:p>
+    <w:p>
+      <w:pPr>
+        <w:pStyle w:val="NormalParagraph"/>
+        <w:ind w:left="720"/>
+      </w:pPr>
+      <w:r>
+        <w:rPr>
+          <w:lang w:val="en-US"/>
+        </w:rPr>
+        <w:t>Gets the list of supported, enabled notification fabrics. Each corresponds (approximately) to a protocol, e.g., email.</w:t>
+      </w:r>
+    </w:p>
+    <w:p>
+      <w:pPr>
+        <w:pStyle w:val="Heading4"/>
+      </w:pPr>
+      <w:r>
+        <w:t>Resource: /policy</w:t>
+      </w:r>
+      <w:r>
+        <w:t>/permittedListenerTypes</w:t>
+      </w:r>
+    </w:p>
+    <w:p>
+      <w:pPr>
+        <w:pStyle w:val="NormalParagraph"/>
+        <w:jc w:val="left"/>
+      </w:pPr>
+      <w:r>
+        <w:t>Method: GET</w:t>
+      </w:r>
+      <w:r>
+        <w:br/>
+        <w:t>Consumes: N/A</w:t>
+      </w:r>
+      <w:r>
+        <w:br/>
+        <w:t>Produces: application/xml, application/json</w:t>
+      </w:r>
+      <w:r>
+        <w:br/>
+        <w:t>Response codes: 200 OK</w:t>
+      </w:r>
+      <w:r>
+        <w:br/>
+        <w:t>Notes: not secured</w:t>
+      </w:r>
+    </w:p>
+    <w:p>
+      <w:pPr>
+        <w:pStyle w:val="NormalParagraph"/>
+        <w:ind w:left="720"/>
+      </w:pPr>
+      <w:r>
+        <w:rPr>
+          <w:lang w:val="en-US"/>
+        </w:rPr>
+        <w:t>Gets the list of permitted event listener types.</w:t>
+      </w:r>
+    </w:p>
+    <w:p>
+      <w:pPr>
+        <w:pStyle w:val="Heading4"/>
+      </w:pPr>
+      <w:r>
+        <w:lastRenderedPageBreak/>
+        <w:t>Resource: /policy</w:t>
+      </w:r>
+      <w:r>
+        <w:t>/permittedWorkflows</w:t>
+      </w:r>
+    </w:p>
+    <w:p>
+      <w:pPr>
+        <w:pStyle w:val="NormalParagraph"/>
+        <w:jc w:val="left"/>
+      </w:pPr>
+      <w:r>
+        <w:t>Method: GET</w:t>
+      </w:r>
+      <w:r>
+        <w:br/>
+        <w:t>Consumes: N/A</w:t>
+      </w:r>
+      <w:r>
+        <w:br/>
+        <w:t>Produces: application/xml, application/json</w:t>
+      </w:r>
+      <w:r>
+        <w:br/>
+        <w:t>Response codes: 200 OK</w:t>
+      </w:r>
+      <w:r>
+        <w:br/>
+        <w:t>Notes: not secured</w:t>
+      </w:r>
+    </w:p>
+    <w:p>
+      <w:pPr>
+        <w:pStyle w:val="NormalParagraph"/>
+        <w:ind w:left="720"/>
+      </w:pPr>
+      <w:r>
+        <w:rPr>
+          <w:lang w:val="en-US"/>
+        </w:rPr>
+        <w:t>Gets the list of permitted workflows.</w:t>
+      </w:r>
+      <w:r>
+        <w:rPr>
+          <w:lang w:val="en-US"/>
+        </w:rPr>
+        <w:t xml:space="preserve"> An empty list indicates that </w:t>
+      </w:r>
+      <w:r>
+        <w:rPr>
+          <w:i/>
+          <w:lang w:val="en-US"/>
+        </w:rPr>
+        <w:t>all</w:t>
+      </w:r>
+      <w:r>
+        <w:rPr>
+          <w:lang w:val="en-US"/>
+        </w:rPr>
+        <w:t xml:space="preserve"> wor</w:t>
+      </w:r>
+      <w:r>
+        <w:rPr>
+          <w:lang w:val="en-US"/>
+        </w:rPr>
+        <w:t>k</w:t>
+      </w:r>
+      <w:r>
+        <w:rPr>
+          <w:lang w:val="en-US"/>
+        </w:rPr>
+        <w:t>flows are permitted.</w:t>
+      </w:r>
+    </w:p>
+    <w:p>
+      <w:pPr>
+        <w:pStyle w:val="Heading4"/>
+      </w:pPr>
+      <w:r>
+        <w:t>Resource: /policy/runLimit</w:t>
+      </w:r>
+    </w:p>
+    <w:p>
+      <w:pPr>
+        <w:pStyle w:val="NormalParagraph"/>
+        <w:jc w:val="left"/>
+      </w:pPr>
+      <w:r>
+        <w:t>Method: GET</w:t>
+      </w:r>
+      <w:r>
+        <w:br/>
+        <w:t>Consumes: N/A</w:t>
+      </w:r>
+      <w:r>
+        <w:br/>
+        <w:t>Produces: text/plain (xsd:int)</w:t>
+      </w:r>
+      <w:r>
+        <w:br/>
+        <w:t>Response codes: 200 OK</w:t>
+      </w:r>
+      <w:r>
+        <w:br/>
+        <w:t>Notes: not secured</w:t>
+      </w:r>
+    </w:p>
+    <w:p>
+      <w:pPr>
+        <w:pStyle w:val="NormalParagraph"/>
+        <w:ind w:left="720"/>
+        <w:rPr>
+          <w:lang w:val="en-US"/>
+        </w:rPr>
+      </w:pPr>
+      <w:r>
+        <w:rPr>
+          <w:lang w:val="en-US"/>
+        </w:rPr>
+        <w:t>Gets the maximum number of simultaneous runs that the user may create.</w:t>
+      </w:r>
+      <w:r>
+        <w:rPr>
+          <w:lang w:val="en-US"/>
+        </w:rPr>
+        <w:t xml:space="preserve"> Note that this is an upper bound; other resource contention may cause the actual number to be lower.</w:t>
+      </w:r>
+    </w:p>
+    <w:p>
+      <w:pPr>
+        <w:pStyle w:val="Heading3"/>
+      </w:pPr>
+      <w:r>
+        <w:t>Per-Workflow Run Resource</w:t>
+      </w:r>
+    </w:p>
+    <w:p>
+      <w:pPr>
+        <w:pStyle w:val="NormalParagraph"/>
+      </w:pPr>
+      <w:r>
+        <w:t>Note that all of these resources require that the user be authenticated and pe</w:t>
+      </w:r>
+      <w:r>
+        <w:t>r</w:t>
+      </w:r>
+      <w:r>
+        <w:t>mitted to (at least) see the run.</w:t>
+      </w:r>
+    </w:p>
+    <w:p>
+      <w:pPr>
+        <w:pStyle w:val="Heading4"/>
+      </w:pPr>
+      <w:r>
+        <w:t>Resource: /runs/{id}</w:t>
+      </w:r>
+    </w:p>
+    <w:p>
+      <w:pPr>
+        <w:pStyle w:val="NormalParagraph"/>
+        <w:jc w:val="left"/>
+      </w:pPr>
+      <w:r>
+        <w:t>Method: GET</w:t>
+      </w:r>
+      <w:r>
+        <w:br/>
+        <w:t>Consumes: N/A</w:t>
+      </w:r>
+      <w:r>
+        <w:br/>
+        <w:t>Produces: application/xml, application/json</w:t>
+      </w:r>
+      <w:r>
+        <w:br/>
+        <w:t>Response codes: 200 OK</w:t>
+      </w:r>
+    </w:p>
+    <w:p>
+      <w:pPr>
+        <w:pStyle w:val="NormalParagraph"/>
+        <w:ind w:left="720"/>
+      </w:pPr>
+      <w:r>
+        <w:t>Describes the sub-resources associated with this workflow run, as XML or JSON.</w:t>
+      </w:r>
+    </w:p>
+    <w:p>
+      <w:pPr>
+        <w:pStyle w:val="Literaltext"/>
+        <w:ind w:left="720"/>
+        <w:rPr>
+          <w:rStyle w:val="XMLElement"/>
+        </w:rPr>
+      </w:pPr>
+      <w:r>
+        <w:rPr>
+          <w:rStyle w:val="XMLElement"/>
+        </w:rPr>
+        <w:t>&lt;t2sr:runDescription</w:t>
+      </w:r>
+      <w:r>
+        <w:t xml:space="preserve"> </w:t>
+      </w:r>
+      <w:r>
+        <w:rPr>
+          <w:rStyle w:val="XMLAttribute"/>
+        </w:rPr>
+        <w:t>t2sr:owner</w:t>
+      </w:r>
+      <w:r>
+        <w:t>=</w:t>
+      </w:r>
+      <w:r>
+        <w:rPr>
+          <w:rStyle w:val="XMLAttributeContent"/>
+        </w:rPr>
+        <w:t>"xsd:string"</w:t>
+      </w:r>
+      <w:r>
+        <w:br/>
+        <w:t xml:space="preserve">        </w:t>
+      </w:r>
+      <w:r>
+        <w:rPr>
+          <w:rStyle w:val="XMLAttribute"/>
+        </w:rPr>
+        <w:t>t2s:serverVersion</w:t>
+      </w:r>
+      <w:r>
+        <w:t>=</w:t>
+      </w:r>
+      <w:r>
+        <w:rPr>
+          <w:rStyle w:val="XMLAttributeContent"/>
+        </w:rPr>
+        <w:t>"xsd:string"</w:t>
+      </w:r>
+      <w:r>
+        <w:br/>
+        <w:t xml:space="preserve">        </w:t>
+      </w:r>
+      <w:r>
+        <w:rPr>
+          <w:rStyle w:val="XMLAttribute"/>
+        </w:rPr>
+        <w:t>t2s:serverRevision</w:t>
+      </w:r>
+      <w:r>
+        <w:t>=</w:t>
+      </w:r>
+      <w:r>
+        <w:rPr>
+          <w:rStyle w:val="XMLAttributeContent"/>
+        </w:rPr>
+        <w:t>"xsd:string"</w:t>
+      </w:r>
+      <w:r>
+        <w:br/>
+        <w:t xml:space="preserve">        </w:t>
+      </w:r>
+      <w:r>
+        <w:rPr>
+          <w:rStyle w:val="XMLAttribute"/>
+        </w:rPr>
+        <w:t>t2s:serverBuildTimestamp</w:t>
+      </w:r>
+      <w:r>
+        <w:t>=</w:t>
+      </w:r>
+      <w:r>
+        <w:rPr>
+          <w:rStyle w:val="XMLAttributeContent"/>
+        </w:rPr>
+        <w:t>"xsd:string"</w:t>
+      </w:r>
+      <w:r>
+        <w:t xml:space="preserve"> </w:t>
+      </w:r>
+      <w:r>
+        <w:rPr>
+          <w:rStyle w:val="XMLElement"/>
+        </w:rPr>
+        <w:t>&gt;</w:t>
+      </w:r>
+    </w:p>
+    <w:p>
+      <w:pPr>
+        <w:pStyle w:val="Literaltext"/>
+        <w:ind w:left="720"/>
+      </w:pPr>
+      <w:r>
+        <w:rPr>
+          <w:rStyle w:val="XMLElement"/>
+        </w:rPr>
+        <w:t xml:space="preserve">    &lt;t2sr:expiry</w:t>
+      </w:r>
+      <w:r>
+        <w:t xml:space="preserve"> </w:t>
+      </w:r>
+      <w:r>
+        <w:rPr>
+          <w:rStyle w:val="XMLAttribute"/>
+        </w:rPr>
+        <w:t>xlink:href</w:t>
+      </w:r>
+      <w:r>
+        <w:t>=</w:t>
+      </w:r>
+      <w:r>
+        <w:rPr>
+          <w:rStyle w:val="XMLAttributeContent"/>
+        </w:rPr>
+        <w:t>"xsd:anyURI"</w:t>
+      </w:r>
+      <w:r>
+        <w:rPr>
+          <w:rStyle w:val="XMLElement"/>
+        </w:rPr>
+        <w:t>&gt;</w:t>
+      </w:r>
+      <w:r>
+        <w:br/>
+        <w:t xml:space="preserve">        xsd:string</w:t>
+      </w:r>
+    </w:p>
+    <w:p>
+      <w:pPr>
+        <w:pStyle w:val="Literaltext"/>
+        <w:ind w:left="720"/>
+        <w:rPr>
+          <w:rStyle w:val="XMLElement"/>
+        </w:rPr>
+      </w:pPr>
+      <w:r>
+        <w:t xml:space="preserve">    </w:t>
+      </w:r>
+      <w:r>
+        <w:rPr>
+          <w:rStyle w:val="XMLElement"/>
+        </w:rPr>
+        <w:t>&lt;/t2sr:expiry&gt;</w:t>
+      </w:r>
+      <w:r>
+        <w:rPr>
+          <w:rStyle w:val="XMLElement"/>
+        </w:rPr>
+        <w:br/>
+        <w:t xml:space="preserve">    &lt;t2sr:creationWorkflow</w:t>
+      </w:r>
+      <w:r>
+        <w:t xml:space="preserve"> </w:t>
+      </w:r>
+      <w:r>
+        <w:rPr>
+          <w:rStyle w:val="XMLAttribute"/>
+        </w:rPr>
+        <w:t>xlink:href</w:t>
+      </w:r>
+      <w:r>
+        <w:t>=</w:t>
+      </w:r>
+      <w:r>
+        <w:rPr>
+          <w:rStyle w:val="XMLAttributeContent"/>
+        </w:rPr>
+        <w:t>"xsd:anyURI"</w:t>
+      </w:r>
+      <w:r>
+        <w:t xml:space="preserve"> </w:t>
+      </w:r>
+      <w:r>
+        <w:rPr>
+          <w:rStyle w:val="XMLElement"/>
+        </w:rPr>
+        <w:t>/&gt;</w:t>
+      </w:r>
+    </w:p>
+    <w:p>
+      <w:pPr>
+        <w:pStyle w:val="Literaltext"/>
+        <w:ind w:left="720"/>
+        <w:rPr>
+          <w:rStyle w:val="XMLElement"/>
+        </w:rPr>
+      </w:pPr>
+      <w:r>
+        <w:rPr>
+          <w:rStyle w:val="XMLElement"/>
+        </w:rPr>
+        <w:t xml:space="preserve">    &lt;t2sr:createTime</w:t>
+      </w:r>
+      <w:r>
+        <w:t xml:space="preserve"> </w:t>
+      </w:r>
+      <w:r>
+        <w:rPr>
+          <w:rStyle w:val="XMLAttribute"/>
+        </w:rPr>
+        <w:t>xlink:href</w:t>
+      </w:r>
+      <w:r>
+        <w:t>=</w:t>
+      </w:r>
+      <w:r>
+        <w:rPr>
+          <w:rStyle w:val="XMLAttributeContent"/>
+        </w:rPr>
+        <w:t>"xsd:anyURI"</w:t>
+      </w:r>
+      <w:r>
+        <w:t xml:space="preserve"> </w:t>
+      </w:r>
+      <w:r>
+        <w:rPr>
+          <w:rStyle w:val="XMLElement"/>
+        </w:rPr>
+        <w:t>/&gt;</w:t>
+      </w:r>
+    </w:p>
+    <w:p>
+      <w:pPr>
+        <w:pStyle w:val="Literaltext"/>
+        <w:ind w:left="720"/>
+        <w:rPr>
+          <w:rStyle w:val="XMLElement"/>
+        </w:rPr>
+      </w:pPr>
+      <w:r>
+        <w:rPr>
+          <w:rStyle w:val="XMLElement"/>
+        </w:rPr>
+        <w:t xml:space="preserve">    &lt;t2sr:startTime</w:t>
+      </w:r>
+      <w:r>
+        <w:t xml:space="preserve"> </w:t>
+      </w:r>
+      <w:r>
+        <w:rPr>
+          <w:rStyle w:val="XMLAttribute"/>
+        </w:rPr>
+        <w:t>xlink:href</w:t>
+      </w:r>
+      <w:r>
+        <w:t>=</w:t>
+      </w:r>
+      <w:r>
+        <w:rPr>
+          <w:rStyle w:val="XMLAttributeContent"/>
+        </w:rPr>
+        <w:t>"xsd:anyURI"</w:t>
+      </w:r>
+      <w:r>
+        <w:t xml:space="preserve"> </w:t>
+      </w:r>
+      <w:r>
+        <w:rPr>
+          <w:rStyle w:val="XMLElement"/>
+        </w:rPr>
+        <w:t>/&gt;</w:t>
+      </w:r>
+    </w:p>
+    <w:p>
+      <w:pPr>
+        <w:pStyle w:val="Literaltext"/>
+        <w:ind w:left="720"/>
+        <w:rPr>
+          <w:rStyle w:val="XMLElement"/>
+        </w:rPr>
+      </w:pPr>
+      <w:r>
+        <w:rPr>
+          <w:rStyle w:val="XMLElement"/>
+        </w:rPr>
+        <w:t xml:space="preserve">    &lt;t2sr:finishTime</w:t>
+      </w:r>
+      <w:r>
+        <w:t xml:space="preserve"> </w:t>
+      </w:r>
+      <w:r>
+        <w:rPr>
+          <w:rStyle w:val="XMLAttribute"/>
+        </w:rPr>
+        <w:t>xlink:href</w:t>
+      </w:r>
+      <w:r>
+        <w:t>=</w:t>
+      </w:r>
+      <w:r>
+        <w:rPr>
+          <w:rStyle w:val="XMLAttributeContent"/>
+        </w:rPr>
+        <w:t>"xsd:anyURI"</w:t>
+      </w:r>
+      <w:r>
+        <w:t xml:space="preserve"> </w:t>
+      </w:r>
+      <w:r>
+        <w:rPr>
+          <w:rStyle w:val="XMLElement"/>
+        </w:rPr>
+        <w:t>/&gt;</w:t>
+      </w:r>
+    </w:p>
+    <w:p>
+      <w:pPr>
+        <w:pStyle w:val="Literaltext"/>
+        <w:ind w:left="720"/>
+        <w:rPr>
+          <w:rStyle w:val="XMLElement"/>
+        </w:rPr>
+      </w:pPr>
+      <w:r>
+        <w:rPr>
+          <w:rStyle w:val="XMLElement"/>
+        </w:rPr>
+        <w:t xml:space="preserve">    &lt;t2sr:status</w:t>
+      </w:r>
+      <w:r>
+        <w:t xml:space="preserve"> </w:t>
+      </w:r>
+      <w:r>
+        <w:rPr>
+          <w:rStyle w:val="XMLAttribute"/>
+        </w:rPr>
+        <w:t>xlink:href</w:t>
+      </w:r>
+      <w:r>
+        <w:t>=</w:t>
+      </w:r>
+      <w:r>
+        <w:rPr>
+          <w:rStyle w:val="XMLAttributeContent"/>
+        </w:rPr>
+        <w:t>"xsd:anyURI"</w:t>
+      </w:r>
+      <w:r>
+        <w:t xml:space="preserve"> </w:t>
+      </w:r>
+      <w:r>
+        <w:rPr>
+          <w:rStyle w:val="XMLElement"/>
+        </w:rPr>
+        <w:t>/&gt;</w:t>
+      </w:r>
+    </w:p>
+    <w:p>
+      <w:pPr>
+        <w:pStyle w:val="Literaltext"/>
+        <w:ind w:left="720"/>
+        <w:rPr>
+          <w:rStyle w:val="XMLElement"/>
+        </w:rPr>
+      </w:pPr>
+      <w:r>
+        <w:rPr>
+          <w:rStyle w:val="XMLElement"/>
+        </w:rPr>
+        <w:t xml:space="preserve">    &lt;t2sr:workingDirectory</w:t>
+      </w:r>
+      <w:r>
+        <w:t xml:space="preserve"> </w:t>
+      </w:r>
+      <w:r>
+        <w:rPr>
+          <w:rStyle w:val="XMLAttribute"/>
+        </w:rPr>
+        <w:t>xlink:href</w:t>
+      </w:r>
+      <w:r>
+        <w:t>=</w:t>
+      </w:r>
+      <w:r>
+        <w:rPr>
+          <w:rStyle w:val="XMLAttributeContent"/>
+        </w:rPr>
+        <w:t>"xsd:anyURI"</w:t>
+      </w:r>
+      <w:r>
+        <w:t xml:space="preserve"> </w:t>
+      </w:r>
+      <w:r>
+        <w:rPr>
+          <w:rStyle w:val="XMLElement"/>
+        </w:rPr>
+        <w:t>/&gt;</w:t>
+      </w:r>
+    </w:p>
+    <w:p>
+      <w:pPr>
+        <w:pStyle w:val="Literaltext"/>
+        <w:ind w:left="720"/>
+        <w:rPr>
+          <w:rStyle w:val="XMLElement"/>
+        </w:rPr>
+      </w:pPr>
+      <w:r>
+        <w:rPr>
+          <w:rStyle w:val="XMLElement"/>
+        </w:rPr>
+        <w:t xml:space="preserve">    &lt;t2sr:inputs</w:t>
+      </w:r>
+      <w:r>
+        <w:t xml:space="preserve"> </w:t>
+      </w:r>
+      <w:r>
+        <w:rPr>
+          <w:rStyle w:val="XMLAttribute"/>
+        </w:rPr>
+        <w:t>xlink:href</w:t>
+      </w:r>
+      <w:r>
+        <w:t>=</w:t>
+      </w:r>
+      <w:r>
+        <w:rPr>
+          <w:rStyle w:val="XMLAttributeContent"/>
+        </w:rPr>
+        <w:t>"xsd:anyURI"</w:t>
+      </w:r>
+      <w:r>
+        <w:t xml:space="preserve"> </w:t>
+      </w:r>
+      <w:r>
+        <w:rPr>
+          <w:rStyle w:val="XMLElement"/>
+        </w:rPr>
+        <w:t>/&gt;</w:t>
+      </w:r>
+    </w:p>
+    <w:p>
+      <w:pPr>
+        <w:pStyle w:val="Literaltext"/>
+        <w:ind w:left="720"/>
+        <w:rPr>
+          <w:rStyle w:val="XMLElement"/>
+        </w:rPr>
+      </w:pPr>
+      <w:r>
+        <w:rPr>
+          <w:rStyle w:val="XMLElement"/>
+        </w:rPr>
+        <w:t xml:space="preserve">    &lt;t2sr:output</w:t>
+      </w:r>
+      <w:r>
+        <w:t xml:space="preserve"> </w:t>
+      </w:r>
+      <w:r>
+        <w:rPr>
+          <w:rStyle w:val="XMLAttribute"/>
+        </w:rPr>
+        <w:t>xlink:href</w:t>
+      </w:r>
+      <w:r>
+        <w:t>=</w:t>
+      </w:r>
+      <w:r>
+        <w:rPr>
+          <w:rStyle w:val="XMLAttributeContent"/>
+        </w:rPr>
+        <w:t>"xsd:anyURI"</w:t>
+      </w:r>
+      <w:r>
+        <w:t xml:space="preserve"> </w:t>
+      </w:r>
+      <w:r>
+        <w:rPr>
+          <w:rStyle w:val="XMLElement"/>
+        </w:rPr>
+        <w:t>/&gt;</w:t>
+      </w:r>
+    </w:p>
+    <w:p>
+      <w:pPr>
+        <w:pStyle w:val="Literaltext"/>
+        <w:ind w:left="720"/>
+        <w:rPr>
+          <w:rStyle w:val="XMLElement"/>
+        </w:rPr>
+      </w:pPr>
+      <w:r>
+        <w:rPr>
+          <w:rStyle w:val="XMLElement"/>
+        </w:rPr>
+        <w:t xml:space="preserve">    &lt;t2sr:securityContext</w:t>
+      </w:r>
+      <w:r>
+        <w:t xml:space="preserve"> </w:t>
+      </w:r>
+      <w:r>
+        <w:rPr>
+          <w:rStyle w:val="XMLAttribute"/>
+        </w:rPr>
+        <w:t>xlink:href</w:t>
+      </w:r>
+      <w:r>
+        <w:t>=</w:t>
+      </w:r>
+      <w:r>
+        <w:rPr>
+          <w:rStyle w:val="XMLAttributeContent"/>
+        </w:rPr>
+        <w:t>"xsd:anyURI"</w:t>
+      </w:r>
+      <w:r>
+        <w:t xml:space="preserve"> </w:t>
+      </w:r>
+      <w:r>
+        <w:rPr>
+          <w:rStyle w:val="XMLElement"/>
+        </w:rPr>
+        <w:t>/&gt;</w:t>
+      </w:r>
+    </w:p>
+    <w:p>
+      <w:pPr>
+        <w:pStyle w:val="Literaltext"/>
+        <w:ind w:left="720"/>
+        <w:rPr>
+          <w:rStyle w:val="XMLElement"/>
+        </w:rPr>
+      </w:pPr>
+      <w:r>
+        <w:rPr>
+          <w:rStyle w:val="XMLElement"/>
+        </w:rPr>
+        <w:t xml:space="preserve">    &lt;t2sr:listeners</w:t>
+      </w:r>
+      <w:r>
+        <w:t xml:space="preserve"> </w:t>
+      </w:r>
+      <w:r>
+        <w:rPr>
+          <w:rStyle w:val="XMLAttribute"/>
+        </w:rPr>
+        <w:t>xlink:href</w:t>
+      </w:r>
+      <w:r>
+        <w:t>=</w:t>
+      </w:r>
+      <w:r>
+        <w:rPr>
+          <w:rStyle w:val="XMLAttributeContent"/>
+        </w:rPr>
+        <w:t>"xsd:anyURI"</w:t>
+      </w:r>
+      <w:r>
+        <w:rPr>
+          <w:rStyle w:val="XMLElement"/>
+        </w:rPr>
+        <w:t>&gt;</w:t>
+      </w:r>
+    </w:p>
+    <w:p>
+      <w:pPr>
+        <w:pStyle w:val="Literaltext"/>
+        <w:ind w:left="720"/>
+        <w:rPr>
+          <w:rStyle w:val="XMLElement"/>
+        </w:rPr>
+      </w:pPr>
+      <w:r>
+        <w:rPr>
+          <w:rStyle w:val="XMLElement"/>
+        </w:rPr>
+        <w:t xml:space="preserve">        &lt;t2sr:listener</w:t>
+      </w:r>
+      <w:r>
+        <w:t xml:space="preserve"> </w:t>
+      </w:r>
+      <w:r>
+        <w:rPr>
+          <w:rStyle w:val="XMLAttribute"/>
+        </w:rPr>
+        <w:t>xlink:href</w:t>
+      </w:r>
+      <w:r>
+        <w:t>=</w:t>
+      </w:r>
+      <w:r>
+        <w:rPr>
+          <w:rStyle w:val="XMLAttributeContent"/>
+        </w:rPr>
+        <w:t>"xsd:anyURI"</w:t>
+      </w:r>
+      <w:r>
+        <w:t xml:space="preserve"> </w:t>
+      </w:r>
+      <w:r>
+        <w:rPr>
+          <w:rStyle w:val="XMLElement"/>
+        </w:rPr>
+        <w:t>/&gt;</w:t>
+      </w:r>
+      <w:r>
+        <w:t xml:space="preserve"> </w:t>
+      </w:r>
+      <w:r>
+        <w:rPr>
+          <w:rStyle w:val="XMLPseudoschema"/>
+        </w:rPr>
+        <w:t>*</w:t>
+      </w:r>
+      <w:r>
+        <w:br/>
+      </w:r>
+      <w:r>
+        <w:rPr>
+          <w:rStyle w:val="XMLElement"/>
+        </w:rPr>
+        <w:t xml:space="preserve">    &lt;/t2sr:listeners&gt;</w:t>
+      </w:r>
+    </w:p>
+    <w:p>
+      <w:pPr>
+        <w:pStyle w:val="Literaltext"/>
+        <w:ind w:left="720"/>
+        <w:rPr>
+          <w:rStyle w:val="XMLElement"/>
+        </w:rPr>
+      </w:pPr>
+      <w:r>
+        <w:rPr>
+          <w:rStyle w:val="XMLElement"/>
+        </w:rPr>
+        <w:t>&lt;/t2sr:runDescription&gt;</w:t>
+      </w:r>
+    </w:p>
+    <w:p>
+      <w:pPr>
+        <w:pStyle w:val="NormalParagraph"/>
+        <w:jc w:val="left"/>
+      </w:pPr>
+      <w:r>
+        <w:lastRenderedPageBreak/>
+        <w:t>Method: DELETE</w:t>
+      </w:r>
+      <w:r>
+        <w:br/>
+        <w:t>Consumes: N/A</w:t>
+      </w:r>
+      <w:r>
+        <w:br/>
+        <w:t>Produces: N/A</w:t>
+      </w:r>
+      <w:r>
+        <w:br/>
+        <w:t>Response codes: 204 No Content</w:t>
+      </w:r>
+      <w:r>
+        <w:br/>
+        <w:t>Notes: requires Destroy permission</w:t>
+      </w:r>
+    </w:p>
+    <w:p>
+      <w:pPr>
+        <w:pStyle w:val="NormalParagraph"/>
+        <w:ind w:left="720"/>
+        <w:jc w:val="left"/>
+      </w:pPr>
+      <w:r>
+        <w:rPr>
+          <w:lang w:val="en-US"/>
+        </w:rPr>
+        <w:t>Deletes a workflow run</w:t>
+      </w:r>
+      <w:r>
+        <w:rPr>
+          <w:lang w:val="en-US"/>
+        </w:rPr>
+        <w:t>, cleaning up all resources associated with that run</w:t>
+      </w:r>
+      <w:r>
+        <w:rPr>
+          <w:lang w:val="en-US"/>
+        </w:rPr>
+        <w:t>.</w:t>
+      </w:r>
+    </w:p>
+    <w:p>
+      <w:pPr>
+        <w:pStyle w:val="Heading4"/>
+      </w:pPr>
+      <w:r>
+        <w:t>Resource: /runs/{id}/expiry</w:t>
+      </w:r>
+    </w:p>
+    <w:p>
+      <w:pPr>
+        <w:pStyle w:val="NormalParagraph"/>
+        <w:jc w:val="left"/>
+      </w:pPr>
+      <w:r>
+        <w:t>Method: GET</w:t>
+      </w:r>
+      <w:r>
+        <w:br/>
+        <w:t>Consumes: N/A</w:t>
+      </w:r>
+      <w:r>
+        <w:br/>
+        <w:t>Produces: text/plain (xsd:dateTime)</w:t>
+      </w:r>
+      <w:r>
+        <w:br/>
+        <w:t>Response codes: 200 OK</w:t>
+      </w:r>
+    </w:p>
+    <w:p>
+      <w:pPr>
+        <w:pStyle w:val="NormalParagraph"/>
+        <w:ind w:left="720"/>
+      </w:pPr>
+      <w:r>
+        <w:t>Gives the time when the workflow run becomes eligible for automatic d</w:t>
+      </w:r>
+      <w:r>
         <w:t>e</w:t>
       </w:r>
       <w:r>
-        <w:rPr>
-          <w:lang w:val="en-US"/>
-        </w:rPr>
-        <w:t>ment.</w:t>
-      </w:r>
-    </w:p>
-    <w:p>
-      <w:pPr>
-        <w:pStyle w:val="Literaltext"/>
-        <w:ind w:left="720"/>
-        <w:rPr>
-          <w:rStyle w:val="XMLElement"/>
-        </w:rPr>
-      </w:pPr>
-      <w:r>
-        <w:rPr>
-          <w:rStyle w:val="XMLElement"/>
-        </w:rPr>
-        <w:t>&lt;t2s:workflow&gt;</w:t>
-      </w:r>
-    </w:p>
-    <w:p>
-      <w:pPr>
-        <w:pStyle w:val="Literaltext"/>
-        <w:ind w:left="720"/>
-        <w:rPr>
-          <w:rStyle w:val="XMLElement"/>
-        </w:rPr>
-      </w:pPr>
-      <w:r>
-        <w:rPr>
-          <w:rStyle w:val="XMLElement"/>
-        </w:rPr>
-        <w:t xml:space="preserve">    &lt;t2flow:workflow</w:t>
-      </w:r>
-      <w:r>
-        <w:t xml:space="preserve"> ... </w:t>
-      </w:r>
-      <w:r>
-        <w:rPr>
-          <w:rStyle w:val="XMLElement"/>
-        </w:rPr>
-        <w:t>/&gt;</w:t>
-      </w:r>
-    </w:p>
-    <w:p>
-      <w:pPr>
-        <w:pStyle w:val="Literaltext"/>
-        <w:ind w:left="720"/>
-        <w:rPr>
-          <w:rStyle w:val="XMLElement"/>
-        </w:rPr>
-      </w:pPr>
-      <w:r>
-        <w:rPr>
-          <w:rStyle w:val="XMLElement"/>
-        </w:rPr>
-        <w:t>&lt;/t2s:workflow&gt;</w:t>
-      </w:r>
-    </w:p>
-    <w:p>
-      <w:pPr>
-        <w:pStyle w:val="NormalParagraph"/>
-        <w:ind w:left="720"/>
-      </w:pPr>
-      <w:r>
-        <w:t>When the content type is not simple XML, it must be the literal document in the format as defined by Taverna.</w:t>
-      </w:r>
-    </w:p>
-    <w:p>
-      <w:pPr>
-        <w:pStyle w:val="NormalParagraph"/>
-        <w:ind w:left="720"/>
-      </w:pPr>
-      <w:r>
-        <w:t xml:space="preserve">The result will be a redirect (via </w:t>
-      </w:r>
-      <w:r>
-        <w:rPr>
-          <w:i/>
-        </w:rPr>
-        <w:t>Location:</w:t>
-      </w:r>
-      <w:r>
-        <w:t xml:space="preserve"> </w:t>
-      </w:r>
-      <w:r>
-        <w:t xml:space="preserve">HTML </w:t>
-      </w:r>
-      <w:r>
-        <w:t xml:space="preserve">header) to the resource created for this particular run. The run will be in the </w:t>
-      </w:r>
-      <w:r>
-        <w:rPr>
-          <w:i/>
-        </w:rPr>
-        <w:t>Initialized</w:t>
-      </w:r>
-      <w:r>
-        <w:t xml:space="preserve"> state, with a default lifetime.</w:t>
+        <w:t>letion.</w:t>
+      </w:r>
+    </w:p>
+    <w:p>
+      <w:pPr>
+        <w:pStyle w:val="NormalParagraph"/>
+        <w:jc w:val="left"/>
+      </w:pPr>
+      <w:r>
+        <w:t>Method: PUT</w:t>
+      </w:r>
+      <w:r>
+        <w:br/>
+        <w:t>Consumes: text/plain (xsd:dateTime)</w:t>
+      </w:r>
+      <w:r>
+        <w:br/>
+        <w:t>Produces: text/plain (xsd:dateTime)</w:t>
+      </w:r>
+      <w:r>
+        <w:br/>
+        <w:t>Response codes: 200 OK</w:t>
+      </w:r>
+      <w:r>
+        <w:br/>
+        <w:t>Notes: requires Destroy permission</w:t>
+      </w:r>
+    </w:p>
+    <w:p>
+      <w:pPr>
+        <w:pStyle w:val="NormalParagraph"/>
+        <w:ind w:left="720"/>
+      </w:pPr>
+      <w:r>
+        <w:t>Sets the time when the workflow run becomes eligible for automatic del</w:t>
+      </w:r>
+      <w:r>
+        <w:t>e</w:t>
+      </w:r>
+      <w:r>
+        <w:t>tion. Note that the deletion does not necessarily happen at exactly that time; that depends on the internal mechanisms of the server.</w:t>
       </w:r>
     </w:p>
     <w:p>
@@ -5741,7 +7139,7 @@
         <w:pStyle w:val="Heading4"/>
       </w:pPr>
       <w:r>
-        <w:t>Resource: /policy</w:t>
+        <w:t>Resource: /runs/{id}/createTime</w:t>
       </w:r>
     </w:p>
     <w:p>
@@ -5758,300 +7156,20 @@
       </w:r>
       <w:r>
         <w:br/>
-        <w:t>Produces: application/xml, application/json</w:t>
+        <w:t>Produces: text/plain (xsd:dateTime)</w:t>
       </w:r>
       <w:r>
         <w:br/>
         <w:t>Response codes: 200 OK</w:t>
       </w:r>
-      <w:r>
-        <w:br/>
-        <w:t>Notes: not secured</w:t>
-      </w:r>
-    </w:p>
-    <w:p>
-      <w:pPr>
-        <w:pStyle w:val="NormalParagraph"/>
-        <w:ind w:left="720"/>
-        <w:rPr>
-          <w:lang w:val="en-US"/>
-        </w:rPr>
-      </w:pPr>
-      <w:r>
-        <w:rPr>
-          <w:lang w:val="en-US"/>
-        </w:rPr>
-        <w:t>Describe the (public) parts of the policies of this server, as XML or JSON</w:t>
-      </w:r>
-      <w:r>
-        <w:rPr>
-          <w:lang w:val="en-US"/>
-        </w:rPr>
-        <w:t>.</w:t>
-      </w:r>
-    </w:p>
-    <w:p>
-      <w:pPr>
-        <w:pStyle w:val="Literaltext"/>
-        <w:ind w:left="720"/>
-        <w:rPr>
-          <w:rStyle w:val="XMLElement"/>
-        </w:rPr>
-      </w:pPr>
-      <w:r>
-        <w:rPr>
-          <w:rStyle w:val="XMLElement"/>
-        </w:rPr>
-        <w:t>&lt;t2sr:policyDescription</w:t>
-      </w:r>
-      <w:r>
-        <w:br/>
-        <w:t xml:space="preserve">        </w:t>
-      </w:r>
-      <w:r>
-        <w:rPr>
-          <w:rStyle w:val="XMLAttribute"/>
-        </w:rPr>
-        <w:t>t2s:serverVersion</w:t>
-      </w:r>
-      <w:r>
-        <w:t>=</w:t>
-      </w:r>
-      <w:r>
-        <w:rPr>
-          <w:rStyle w:val="XMLAttributeContent"/>
-        </w:rPr>
-        <w:t>"xsd:string"</w:t>
-      </w:r>
-      <w:r>
-        <w:br/>
-        <w:t xml:space="preserve">        </w:t>
-      </w:r>
-      <w:r>
-        <w:rPr>
-          <w:rStyle w:val="XMLAttribute"/>
-        </w:rPr>
-        <w:t>t2s:serverRevision</w:t>
-      </w:r>
-      <w:r>
-        <w:t>=</w:t>
-      </w:r>
-      <w:r>
-        <w:rPr>
-          <w:rStyle w:val="XMLAttributeContent"/>
-        </w:rPr>
-        <w:t>"xsd:string"</w:t>
-      </w:r>
-      <w:r>
-        <w:br/>
-        <w:t xml:space="preserve">        </w:t>
-      </w:r>
-      <w:r>
-        <w:rPr>
-          <w:rStyle w:val="XMLAttribute"/>
-        </w:rPr>
-        <w:t>t2s:serverBuildTimestamp</w:t>
-      </w:r>
-      <w:r>
-        <w:t>=</w:t>
-      </w:r>
-      <w:r>
-        <w:rPr>
-          <w:rStyle w:val="XMLAttributeContent"/>
-        </w:rPr>
-        <w:t>"xsd:string"</w:t>
-      </w:r>
-      <w:r>
-        <w:t xml:space="preserve"> </w:t>
-      </w:r>
-      <w:r>
-        <w:rPr>
-          <w:rStyle w:val="XMLElement"/>
-        </w:rPr>
-        <w:t>&gt;</w:t>
-      </w:r>
-    </w:p>
-    <w:p>
-      <w:pPr>
-        <w:pStyle w:val="Literaltext"/>
-        <w:ind w:left="720"/>
-        <w:rPr>
-          <w:rStyle w:val="XMLElement"/>
-        </w:rPr>
-      </w:pPr>
-      <w:r>
-        <w:rPr>
-          <w:rStyle w:val="XMLElement"/>
-        </w:rPr>
-        <w:t xml:space="preserve">    &lt;t2sr:runLimit</w:t>
-      </w:r>
-      <w:r>
-        <w:t xml:space="preserve"> </w:t>
-      </w:r>
-      <w:r>
-        <w:rPr>
-          <w:rStyle w:val="XMLAttribute"/>
-        </w:rPr>
-        <w:t>xlink:href</w:t>
-      </w:r>
-      <w:r>
-        <w:t>=</w:t>
-      </w:r>
-      <w:r>
-        <w:rPr>
-          <w:rStyle w:val="XMLAttributeContent"/>
-        </w:rPr>
-        <w:t>"xsd:anyURI"</w:t>
-      </w:r>
-      <w:r>
-        <w:t xml:space="preserve"> </w:t>
-      </w:r>
-      <w:r>
-        <w:rPr>
-          <w:rStyle w:val="XMLElement"/>
-        </w:rPr>
-        <w:t>/&gt;</w:t>
-      </w:r>
-    </w:p>
-    <w:p>
-      <w:pPr>
-        <w:pStyle w:val="Literaltext"/>
-        <w:ind w:left="720"/>
-        <w:rPr>
-          <w:rStyle w:val="XMLElement"/>
-        </w:rPr>
-      </w:pPr>
-      <w:r>
-        <w:rPr>
-          <w:rStyle w:val="XMLElement"/>
-        </w:rPr>
-        <w:t xml:space="preserve">    &lt;t2sr:permittedWorkflows</w:t>
-      </w:r>
-      <w:r>
-        <w:t xml:space="preserve"> </w:t>
-      </w:r>
-      <w:r>
-        <w:rPr>
-          <w:rStyle w:val="XMLAttribute"/>
-        </w:rPr>
-        <w:t>xlink:href</w:t>
-      </w:r>
-      <w:r>
-        <w:t>=</w:t>
-      </w:r>
-      <w:r>
-        <w:rPr>
-          <w:rStyle w:val="XMLAttributeContent"/>
-        </w:rPr>
-        <w:t>"xsd:anyURI"</w:t>
-      </w:r>
-      <w:r>
-        <w:t xml:space="preserve"> </w:t>
-      </w:r>
-      <w:r>
-        <w:rPr>
-          <w:rStyle w:val="XMLElement"/>
-        </w:rPr>
-        <w:t>/&gt;</w:t>
-      </w:r>
-    </w:p>
-    <w:p>
-      <w:pPr>
-        <w:pStyle w:val="Literaltext"/>
-        <w:ind w:left="720"/>
-        <w:rPr>
-          <w:rStyle w:val="XMLElement"/>
-        </w:rPr>
-      </w:pPr>
-      <w:r>
-        <w:rPr>
-          <w:rStyle w:val="XMLElement"/>
-        </w:rPr>
-        <w:t xml:space="preserve">    &lt;t2sr:permittedListeners</w:t>
-      </w:r>
-      <w:r>
-        <w:t xml:space="preserve"> </w:t>
-      </w:r>
-      <w:r>
-        <w:rPr>
-          <w:rStyle w:val="XMLAttribute"/>
-        </w:rPr>
-        <w:t>xlink:href</w:t>
-      </w:r>
-      <w:r>
-        <w:t>=</w:t>
-      </w:r>
-      <w:r>
-        <w:rPr>
-          <w:rStyle w:val="XMLAttributeContent"/>
-        </w:rPr>
-        <w:t>"xsd:anyURI"</w:t>
-      </w:r>
-      <w:r>
-        <w:t xml:space="preserve"> </w:t>
-      </w:r>
-      <w:r>
-        <w:rPr>
-          <w:rStyle w:val="XMLElement"/>
-        </w:rPr>
-        <w:t>/&gt;</w:t>
-      </w:r>
-    </w:p>
-    <w:p>
-      <w:pPr>
-        <w:pStyle w:val="Literaltext"/>
-        <w:ind w:left="720"/>
-        <w:rPr>
-          <w:rStyle w:val="XMLElement"/>
-        </w:rPr>
-      </w:pPr>
-      <w:r>
-        <w:rPr>
-          <w:rStyle w:val="XMLElement"/>
-        </w:rPr>
-        <w:t xml:space="preserve">    &lt;t2sr:enabledNotificationFabrics</w:t>
-      </w:r>
-      <w:r>
-        <w:t xml:space="preserve"> </w:t>
-      </w:r>
-      <w:r>
-        <w:rPr>
-          <w:rStyle w:val="XMLAttribute"/>
-        </w:rPr>
-        <w:t>xlink:href</w:t>
-      </w:r>
-      <w:r>
-        <w:t>=</w:t>
-      </w:r>
-      <w:r>
-        <w:rPr>
-          <w:rStyle w:val="XMLAttributeContent"/>
-        </w:rPr>
-        <w:t>"xsd:anyURI"</w:t>
-      </w:r>
-      <w:r>
-        <w:t xml:space="preserve"> </w:t>
-      </w:r>
-      <w:r>
-        <w:rPr>
-          <w:rStyle w:val="XMLElement"/>
-        </w:rPr>
-        <w:t>/&gt;</w:t>
-      </w:r>
-    </w:p>
-    <w:p>
-      <w:pPr>
-        <w:pStyle w:val="Literaltext"/>
-        <w:ind w:left="720"/>
-        <w:rPr>
-          <w:rStyle w:val="XMLElement"/>
-        </w:rPr>
-      </w:pPr>
-      <w:r>
-        <w:rPr>
-          <w:rStyle w:val="XMLElement"/>
-        </w:rPr>
-        <w:t>&lt;/t2sr:policyDescription&gt;</w:t>
+    </w:p>
+    <w:p>
+      <w:pPr>
+        <w:pStyle w:val="NormalParagraph"/>
+        <w:ind w:left="720"/>
+      </w:pPr>
+      <w:r>
+        <w:t>Gives the time when the workflow run was first submitted to the server.</w:t>
       </w:r>
     </w:p>
     <w:p>
@@ -6059,10 +7177,7 @@
         <w:pStyle w:val="Heading4"/>
       </w:pPr>
       <w:r>
-        <w:t>Resource: /policy</w:t>
-      </w:r>
-      <w:r>
-        <w:t>/enabledNotificationFabrics</w:t>
+        <w:t>Resource: /runs/{id}/finishTime</w:t>
       </w:r>
     </w:p>
     <w:p>
@@ -6079,27 +7194,29 @@
       </w:r>
       <w:r>
         <w:br/>
-        <w:t>Produces: application/xml, application/json</w:t>
+        <w:t xml:space="preserve">Produces: text/plain (xsd:dateTime </w:t>
+      </w:r>
+      <w:r>
+        <w:rPr>
+          <w:i/>
+        </w:rPr>
+        <w:t>or</w:t>
+      </w:r>
+      <w:r>
+        <w:t xml:space="preserve"> empty)</w:t>
       </w:r>
       <w:r>
         <w:br/>
         <w:t>Response codes: 200 OK</w:t>
       </w:r>
-      <w:r>
-        <w:br/>
-        <w:t>Notes: not secured</w:t>
-      </w:r>
-    </w:p>
-    <w:p>
-      <w:pPr>
-        <w:pStyle w:val="NormalParagraph"/>
-        <w:ind w:left="720"/>
-      </w:pPr>
-      <w:r>
-        <w:rPr>
-          <w:lang w:val="en-US"/>
-        </w:rPr>
-        <w:t>Gets the list of supported, enabled notification fabrics. Each corresponds (approximately) to a protocol, e.g., email.</w:t>
+    </w:p>
+    <w:p>
+      <w:pPr>
+        <w:pStyle w:val="NormalParagraph"/>
+        <w:ind w:left="720"/>
+      </w:pPr>
+      <w:r>
+        <w:t>Gives the time when the workflow run was detected as having finished executing, or the empty string if the workflow run has not yet finished.</w:t>
       </w:r>
     </w:p>
     <w:p>
@@ -6107,10 +7224,7 @@
         <w:pStyle w:val="Heading4"/>
       </w:pPr>
       <w:r>
-        <w:t>Resource: /policy</w:t>
-      </w:r>
-      <w:r>
-        <w:t>/permittedListenerTypes</w:t>
+        <w:t>Resource: /runs/{id}/startTime</w:t>
       </w:r>
     </w:p>
     <w:p>
@@ -6127,1126 +7241,29 @@
       </w:r>
       <w:r>
         <w:br/>
-        <w:t>Produces: application/xml, application/json</w:t>
+        <w:t xml:space="preserve">Produces: text/plain (xsd:dateTime </w:t>
+      </w:r>
+      <w:r>
+        <w:rPr>
+          <w:i/>
+        </w:rPr>
+        <w:t>or</w:t>
+      </w:r>
+      <w:r>
+        <w:t xml:space="preserve"> empty)</w:t>
       </w:r>
       <w:r>
         <w:br/>
         <w:t>Response codes: 200 OK</w:t>
       </w:r>
-      <w:r>
-        <w:br/>
-        <w:t>Notes: not secured</w:t>
-      </w:r>
-    </w:p>
-    <w:p>
-      <w:pPr>
-        <w:pStyle w:val="NormalParagraph"/>
-        <w:ind w:left="720"/>
-      </w:pPr>
-      <w:r>
-        <w:rPr>
-          <w:lang w:val="en-US"/>
-        </w:rPr>
-        <w:t>Gets the list of permitted event listener types.</w:t>
-      </w:r>
-    </w:p>
-    <w:p>
-      <w:pPr>
-        <w:pStyle w:val="Heading4"/>
-      </w:pPr>
-      <w:r>
-        <w:t>Resource: /policy</w:t>
-      </w:r>
-      <w:r>
-        <w:t>/permittedWorkflows</w:t>
-      </w:r>
-    </w:p>
-    <w:p>
-      <w:pPr>
-        <w:pStyle w:val="NormalParagraph"/>
-        <w:jc w:val="left"/>
-      </w:pPr>
-      <w:r>
-        <w:t>Method: GET</w:t>
-      </w:r>
-      <w:r>
-        <w:br/>
-        <w:t>Consumes: N/A</w:t>
-      </w:r>
-      <w:r>
-        <w:br/>
-        <w:t>Produces: application/xml, application/json</w:t>
-      </w:r>
-      <w:r>
-        <w:br/>
-        <w:t>Response codes: 200 OK</w:t>
-      </w:r>
-      <w:r>
-        <w:br/>
-        <w:t>Notes: not secured</w:t>
-      </w:r>
-    </w:p>
-    <w:p>
-      <w:pPr>
-        <w:pStyle w:val="NormalParagraph"/>
-        <w:ind w:left="720"/>
-      </w:pPr>
-      <w:r>
-        <w:rPr>
-          <w:lang w:val="en-US"/>
-        </w:rPr>
-        <w:t>Gets the list of permitted workflows.</w:t>
-      </w:r>
-      <w:r>
-        <w:rPr>
-          <w:lang w:val="en-US"/>
-        </w:rPr>
-        <w:t xml:space="preserve"> An empty list indicates that </w:t>
-      </w:r>
-      <w:r>
-        <w:rPr>
-          <w:i/>
-          <w:lang w:val="en-US"/>
-        </w:rPr>
-        <w:t>all</w:t>
-      </w:r>
-      <w:r>
-        <w:rPr>
-          <w:lang w:val="en-US"/>
-        </w:rPr>
-        <w:t xml:space="preserve"> wor</w:t>
-      </w:r>
-      <w:r>
-        <w:rPr>
-          <w:lang w:val="en-US"/>
-        </w:rPr>
-        <w:t>k</w:t>
-      </w:r>
-      <w:r>
-        <w:rPr>
-          <w:lang w:val="en-US"/>
-        </w:rPr>
-        <w:t>flows are permitted.</w:t>
-      </w:r>
-    </w:p>
-    <w:p>
-      <w:pPr>
-        <w:pStyle w:val="Heading4"/>
-      </w:pPr>
-      <w:r>
-        <w:t>Resource: /policy/runLimit</w:t>
-      </w:r>
-    </w:p>
-    <w:p>
-      <w:pPr>
-        <w:pStyle w:val="NormalParagraph"/>
-        <w:jc w:val="left"/>
-      </w:pPr>
-      <w:r>
-        <w:t>Method: GET</w:t>
-      </w:r>
-      <w:r>
-        <w:br/>
-        <w:t>Consumes: N/A</w:t>
-      </w:r>
-      <w:r>
-        <w:br/>
-        <w:t>Produces: text/plain (xsd:int)</w:t>
-      </w:r>
-      <w:r>
-        <w:br/>
-        <w:t>Response codes: 200 OK</w:t>
-      </w:r>
-      <w:r>
-        <w:br/>
-        <w:t>Notes: not secured</w:t>
-      </w:r>
-    </w:p>
-    <w:p>
-      <w:pPr>
-        <w:pStyle w:val="NormalParagraph"/>
-        <w:ind w:left="720"/>
-        <w:rPr>
-          <w:lang w:val="en-US"/>
-        </w:rPr>
-      </w:pPr>
-      <w:r>
-        <w:rPr>
-          <w:lang w:val="en-US"/>
-        </w:rPr>
-        <w:t>Gets the maximum number of simultaneous runs that the user may create.</w:t>
-      </w:r>
-      <w:r>
-        <w:rPr>
-          <w:lang w:val="en-US"/>
-        </w:rPr>
-        <w:t xml:space="preserve"> Note that this is an upper bound; other resource contention may cause the actual number to be lower.</w:t>
-      </w:r>
-    </w:p>
-    <w:p>
-      <w:pPr>
-        <w:pStyle w:val="Heading3"/>
-      </w:pPr>
-      <w:r>
-        <w:t>Per-Workflow Run Resource</w:t>
-      </w:r>
-    </w:p>
-    <w:p>
-      <w:pPr>
-        <w:pStyle w:val="NormalParagraph"/>
-      </w:pPr>
-      <w:r>
-        <w:t>Note that all of these resources require that the user be authenticated and pe</w:t>
-      </w:r>
-      <w:r>
-        <w:t>r</w:t>
-      </w:r>
-      <w:r>
-        <w:t>mitted to (at least) see the run.</w:t>
-      </w:r>
-    </w:p>
-    <w:p>
-      <w:pPr>
-        <w:pStyle w:val="Heading4"/>
-      </w:pPr>
-      <w:r>
-        <w:t>Resource: /runs/{id}</w:t>
-      </w:r>
-    </w:p>
-    <w:p>
-      <w:pPr>
-        <w:pStyle w:val="NormalParagraph"/>
-        <w:jc w:val="left"/>
-      </w:pPr>
-      <w:r>
-        <w:t>Method: GET</w:t>
-      </w:r>
-      <w:r>
-        <w:br/>
-        <w:t>Consumes: N/A</w:t>
-      </w:r>
-      <w:r>
-        <w:br/>
-        <w:t>Produces: application/xml, application/json</w:t>
-      </w:r>
-      <w:r>
-        <w:br/>
-        <w:t>Response codes: 200 OK</w:t>
-      </w:r>
-    </w:p>
-    <w:p>
-      <w:pPr>
-        <w:pStyle w:val="NormalParagraph"/>
-        <w:ind w:left="720"/>
-      </w:pPr>
-      <w:r>
-        <w:t>Describes the sub-resources associated with this workflow run, as XML or JSON.</w:t>
-      </w:r>
-    </w:p>
-    <w:p>
-      <w:pPr>
-        <w:pStyle w:val="Literaltext"/>
-        <w:ind w:left="720"/>
-        <w:rPr>
-          <w:rStyle w:val="XMLElement"/>
-        </w:rPr>
-      </w:pPr>
-      <w:r>
-        <w:rPr>
-          <w:rStyle w:val="XMLElement"/>
-        </w:rPr>
-        <w:t>&lt;t2sr:runDescription</w:t>
-      </w:r>
-      <w:r>
-        <w:t xml:space="preserve"> </w:t>
-      </w:r>
-      <w:r>
-        <w:rPr>
-          <w:rStyle w:val="XMLAttribute"/>
-        </w:rPr>
-        <w:t>t2sr:owner</w:t>
-      </w:r>
-      <w:r>
-        <w:t>=</w:t>
-      </w:r>
-      <w:r>
-        <w:rPr>
-          <w:rStyle w:val="XMLAttributeContent"/>
-        </w:rPr>
-        <w:t>"xsd:string"</w:t>
-      </w:r>
-      <w:r>
-        <w:br/>
-        <w:t xml:space="preserve">        </w:t>
-      </w:r>
-      <w:r>
-        <w:rPr>
-          <w:rStyle w:val="XMLAttribute"/>
-        </w:rPr>
-        <w:t>t2s:serverVersion</w:t>
-      </w:r>
-      <w:r>
-        <w:t>=</w:t>
-      </w:r>
-      <w:r>
-        <w:rPr>
-          <w:rStyle w:val="XMLAttributeContent"/>
-        </w:rPr>
-        <w:t>"xsd:string"</w:t>
-      </w:r>
-      <w:r>
-        <w:br/>
-        <w:t xml:space="preserve">        </w:t>
-      </w:r>
-      <w:r>
-        <w:rPr>
-          <w:rStyle w:val="XMLAttribute"/>
-        </w:rPr>
-        <w:t>t2s:serverRevision</w:t>
-      </w:r>
-      <w:r>
-        <w:t>=</w:t>
-      </w:r>
-      <w:r>
-        <w:rPr>
-          <w:rStyle w:val="XMLAttributeContent"/>
-        </w:rPr>
-        <w:t>"xsd:string"</w:t>
-      </w:r>
-      <w:r>
-        <w:br/>
-        <w:t xml:space="preserve">        </w:t>
-      </w:r>
-      <w:r>
-        <w:rPr>
-          <w:rStyle w:val="XMLAttribute"/>
-        </w:rPr>
-        <w:t>t2s:serverBuildTimestamp</w:t>
-      </w:r>
-      <w:r>
-        <w:t>=</w:t>
-      </w:r>
-      <w:r>
-        <w:rPr>
-          <w:rStyle w:val="XMLAttributeContent"/>
-        </w:rPr>
-        <w:t>"xsd:string"</w:t>
-      </w:r>
-      <w:r>
-        <w:t xml:space="preserve"> </w:t>
-      </w:r>
-      <w:r>
-        <w:rPr>
-          <w:rStyle w:val="XMLElement"/>
-        </w:rPr>
-        <w:t>&gt;</w:t>
-      </w:r>
-    </w:p>
-    <w:p>
-      <w:pPr>
-        <w:pStyle w:val="Literaltext"/>
-        <w:ind w:left="720"/>
-      </w:pPr>
-      <w:r>
-        <w:rPr>
-          <w:rStyle w:val="XMLElement"/>
-        </w:rPr>
-        <w:t xml:space="preserve">    &lt;t2sr:expiry</w:t>
-      </w:r>
-      <w:r>
-        <w:t xml:space="preserve"> </w:t>
-      </w:r>
-      <w:r>
-        <w:rPr>
-          <w:rStyle w:val="XMLAttribute"/>
-        </w:rPr>
-        <w:t>xlink:href</w:t>
-      </w:r>
-      <w:r>
-        <w:t>=</w:t>
-      </w:r>
-      <w:r>
-        <w:rPr>
-          <w:rStyle w:val="XMLAttributeContent"/>
-        </w:rPr>
-        <w:t>"xsd:anyURI"</w:t>
-      </w:r>
-      <w:r>
-        <w:rPr>
-          <w:rStyle w:val="XMLElement"/>
-        </w:rPr>
-        <w:t>&gt;</w:t>
-      </w:r>
-      <w:r>
-        <w:br/>
-        <w:t xml:space="preserve">        xsd:string</w:t>
-      </w:r>
-    </w:p>
-    <w:p>
-      <w:pPr>
-        <w:pStyle w:val="Literaltext"/>
-        <w:ind w:left="720"/>
-        <w:rPr>
-          <w:rStyle w:val="XMLElement"/>
-        </w:rPr>
-      </w:pPr>
-      <w:r>
-        <w:t xml:space="preserve">    </w:t>
-      </w:r>
-      <w:r>
-        <w:rPr>
-          <w:rStyle w:val="XMLElement"/>
-        </w:rPr>
-        <w:t>&lt;/t2sr:expiry&gt;</w:t>
-      </w:r>
-      <w:r>
-        <w:rPr>
-          <w:rStyle w:val="XMLElement"/>
-        </w:rPr>
-        <w:br/>
-        <w:t xml:space="preserve">    &lt;t2sr:creationWorkflow</w:t>
-      </w:r>
-      <w:r>
-        <w:t xml:space="preserve"> </w:t>
-      </w:r>
-      <w:r>
-        <w:rPr>
-          <w:rStyle w:val="XMLAttribute"/>
-        </w:rPr>
-        <w:t>xlink:href</w:t>
-      </w:r>
-      <w:r>
-        <w:t>=</w:t>
-      </w:r>
-      <w:r>
-        <w:rPr>
-          <w:rStyle w:val="XMLAttributeContent"/>
-        </w:rPr>
-        <w:t>"xsd:anyURI"</w:t>
-      </w:r>
-      <w:r>
-        <w:t xml:space="preserve"> </w:t>
-      </w:r>
-      <w:r>
-        <w:rPr>
-          <w:rStyle w:val="XMLElement"/>
-        </w:rPr>
-        <w:t>/&gt;</w:t>
-      </w:r>
-    </w:p>
-    <w:p>
-      <w:pPr>
-        <w:pStyle w:val="Literaltext"/>
-        <w:ind w:left="720"/>
-        <w:rPr>
-          <w:rStyle w:val="XMLElement"/>
-        </w:rPr>
-      </w:pPr>
-      <w:r>
-        <w:rPr>
-          <w:rStyle w:val="XMLElement"/>
-        </w:rPr>
-        <w:t xml:space="preserve">    &lt;t2sr:createTime</w:t>
-      </w:r>
-      <w:r>
-        <w:t xml:space="preserve"> </w:t>
-      </w:r>
-      <w:r>
-        <w:rPr>
-          <w:rStyle w:val="XMLAttribute"/>
-        </w:rPr>
-        <w:t>xlink:href</w:t>
-      </w:r>
-      <w:r>
-        <w:t>=</w:t>
-      </w:r>
-      <w:r>
-        <w:rPr>
-          <w:rStyle w:val="XMLAttributeContent"/>
-        </w:rPr>
-        <w:t>"xsd:anyURI"</w:t>
-      </w:r>
-      <w:r>
-        <w:t xml:space="preserve"> </w:t>
-      </w:r>
-      <w:r>
-        <w:rPr>
-          <w:rStyle w:val="XMLElement"/>
-        </w:rPr>
-        <w:t>/&gt;</w:t>
-      </w:r>
-    </w:p>
-    <w:p>
-      <w:pPr>
-        <w:pStyle w:val="Literaltext"/>
-        <w:ind w:left="720"/>
-        <w:rPr>
-          <w:rStyle w:val="XMLElement"/>
-        </w:rPr>
-      </w:pPr>
-      <w:r>
-        <w:rPr>
-          <w:rStyle w:val="XMLElement"/>
-        </w:rPr>
-        <w:t xml:space="preserve">    &lt;t2sr:startTime</w:t>
-      </w:r>
-      <w:r>
-        <w:t xml:space="preserve"> </w:t>
-      </w:r>
-      <w:r>
-        <w:rPr>
-          <w:rStyle w:val="XMLAttribute"/>
-        </w:rPr>
-        <w:t>xlink:href</w:t>
-      </w:r>
-      <w:r>
-        <w:t>=</w:t>
-      </w:r>
-      <w:r>
-        <w:rPr>
-          <w:rStyle w:val="XMLAttributeContent"/>
-        </w:rPr>
-        <w:t>"xsd:anyURI"</w:t>
-      </w:r>
-      <w:r>
-        <w:t xml:space="preserve"> </w:t>
-      </w:r>
-      <w:r>
-        <w:rPr>
-          <w:rStyle w:val="XMLElement"/>
-        </w:rPr>
-        <w:t>/&gt;</w:t>
-      </w:r>
-    </w:p>
-    <w:p>
-      <w:pPr>
-        <w:pStyle w:val="Literaltext"/>
-        <w:ind w:left="720"/>
-        <w:rPr>
-          <w:rStyle w:val="XMLElement"/>
-        </w:rPr>
-      </w:pPr>
-      <w:r>
-        <w:rPr>
-          <w:rStyle w:val="XMLElement"/>
-        </w:rPr>
-        <w:t xml:space="preserve">    &lt;t2sr:finishTime</w:t>
-      </w:r>
-      <w:r>
-        <w:t xml:space="preserve"> </w:t>
-      </w:r>
-      <w:r>
-        <w:rPr>
-          <w:rStyle w:val="XMLAttribute"/>
-        </w:rPr>
-        <w:t>xlink:href</w:t>
-      </w:r>
-      <w:r>
-        <w:t>=</w:t>
-      </w:r>
-      <w:r>
-        <w:rPr>
-          <w:rStyle w:val="XMLAttributeContent"/>
-        </w:rPr>
-        <w:t>"xsd:anyURI"</w:t>
-      </w:r>
-      <w:r>
-        <w:t xml:space="preserve"> </w:t>
-      </w:r>
-      <w:r>
-        <w:rPr>
-          <w:rStyle w:val="XMLElement"/>
-        </w:rPr>
-        <w:t>/&gt;</w:t>
-      </w:r>
-    </w:p>
-    <w:p>
-      <w:pPr>
-        <w:pStyle w:val="Literaltext"/>
-        <w:ind w:left="720"/>
-        <w:rPr>
-          <w:rStyle w:val="XMLElement"/>
-        </w:rPr>
-      </w:pPr>
-      <w:r>
-        <w:rPr>
-          <w:rStyle w:val="XMLElement"/>
-        </w:rPr>
-        <w:t xml:space="preserve">    &lt;t2sr:status</w:t>
-      </w:r>
-      <w:r>
-        <w:t xml:space="preserve"> </w:t>
-      </w:r>
-      <w:r>
-        <w:rPr>
-          <w:rStyle w:val="XMLAttribute"/>
-        </w:rPr>
-        <w:t>xlink:href</w:t>
-      </w:r>
-      <w:r>
-        <w:t>=</w:t>
-      </w:r>
-      <w:r>
-        <w:rPr>
-          <w:rStyle w:val="XMLAttributeContent"/>
-        </w:rPr>
-        <w:t>"xsd:anyURI"</w:t>
-      </w:r>
-      <w:r>
-        <w:t xml:space="preserve"> </w:t>
-      </w:r>
-      <w:r>
-        <w:rPr>
-          <w:rStyle w:val="XMLElement"/>
-        </w:rPr>
-        <w:t>/&gt;</w:t>
-      </w:r>
-    </w:p>
-    <w:p>
-      <w:pPr>
-        <w:pStyle w:val="Literaltext"/>
-        <w:ind w:left="720"/>
-        <w:rPr>
-          <w:rStyle w:val="XMLElement"/>
-        </w:rPr>
-      </w:pPr>
-      <w:r>
-        <w:rPr>
-          <w:rStyle w:val="XMLElement"/>
-        </w:rPr>
-        <w:t xml:space="preserve">    &lt;t2sr:workingDirectory</w:t>
-      </w:r>
-      <w:r>
-        <w:t xml:space="preserve"> </w:t>
-      </w:r>
-      <w:r>
-        <w:rPr>
-          <w:rStyle w:val="XMLAttribute"/>
-        </w:rPr>
-        <w:t>xlink:href</w:t>
-      </w:r>
-      <w:r>
-        <w:t>=</w:t>
-      </w:r>
-      <w:r>
-        <w:rPr>
-          <w:rStyle w:val="XMLAttributeContent"/>
-        </w:rPr>
-        <w:t>"xsd:anyURI"</w:t>
-      </w:r>
-      <w:r>
-        <w:t xml:space="preserve"> </w:t>
-      </w:r>
-      <w:r>
-        <w:rPr>
-          <w:rStyle w:val="XMLElement"/>
-        </w:rPr>
-        <w:t>/&gt;</w:t>
-      </w:r>
-    </w:p>
-    <w:p>
-      <w:pPr>
-        <w:pStyle w:val="Literaltext"/>
-        <w:ind w:left="720"/>
-        <w:rPr>
-          <w:rStyle w:val="XMLElement"/>
-        </w:rPr>
-      </w:pPr>
-      <w:r>
-        <w:rPr>
-          <w:rStyle w:val="XMLElement"/>
-        </w:rPr>
-        <w:t xml:space="preserve">    &lt;t2sr:inputs</w:t>
-      </w:r>
-      <w:r>
-        <w:t xml:space="preserve"> </w:t>
-      </w:r>
-      <w:r>
-        <w:rPr>
-          <w:rStyle w:val="XMLAttribute"/>
-        </w:rPr>
-        <w:t>xlink:href</w:t>
-      </w:r>
-      <w:r>
-        <w:t>=</w:t>
-      </w:r>
-      <w:r>
-        <w:rPr>
-          <w:rStyle w:val="XMLAttributeContent"/>
-        </w:rPr>
-        <w:t>"xsd:anyURI"</w:t>
-      </w:r>
-      <w:r>
-        <w:t xml:space="preserve"> </w:t>
-      </w:r>
-      <w:r>
-        <w:rPr>
-          <w:rStyle w:val="XMLElement"/>
-        </w:rPr>
-        <w:t>/&gt;</w:t>
-      </w:r>
-    </w:p>
-    <w:p>
-      <w:pPr>
-        <w:pStyle w:val="Literaltext"/>
-        <w:ind w:left="720"/>
-        <w:rPr>
-          <w:rStyle w:val="XMLElement"/>
-        </w:rPr>
-      </w:pPr>
-      <w:r>
-        <w:rPr>
-          <w:rStyle w:val="XMLElement"/>
-        </w:rPr>
-        <w:t xml:space="preserve">    &lt;t2sr:output</w:t>
-      </w:r>
-      <w:r>
-        <w:t xml:space="preserve"> </w:t>
-      </w:r>
-      <w:r>
-        <w:rPr>
-          <w:rStyle w:val="XMLAttribute"/>
-        </w:rPr>
-        <w:t>xlink:href</w:t>
-      </w:r>
-      <w:r>
-        <w:t>=</w:t>
-      </w:r>
-      <w:r>
-        <w:rPr>
-          <w:rStyle w:val="XMLAttributeContent"/>
-        </w:rPr>
-        <w:t>"xsd:anyURI"</w:t>
-      </w:r>
-      <w:r>
-        <w:t xml:space="preserve"> </w:t>
-      </w:r>
-      <w:r>
-        <w:rPr>
-          <w:rStyle w:val="XMLElement"/>
-        </w:rPr>
-        <w:t>/&gt;</w:t>
-      </w:r>
-    </w:p>
-    <w:p>
-      <w:pPr>
-        <w:pStyle w:val="Literaltext"/>
-        <w:ind w:left="720"/>
-        <w:rPr>
-          <w:rStyle w:val="XMLElement"/>
-        </w:rPr>
-      </w:pPr>
-      <w:r>
-        <w:rPr>
-          <w:rStyle w:val="XMLElement"/>
-        </w:rPr>
-        <w:t xml:space="preserve">    &lt;t2sr:securityContext</w:t>
-      </w:r>
-      <w:r>
-        <w:t xml:space="preserve"> </w:t>
-      </w:r>
-      <w:r>
-        <w:rPr>
-          <w:rStyle w:val="XMLAttribute"/>
-        </w:rPr>
-        <w:t>xlink:href</w:t>
-      </w:r>
-      <w:r>
-        <w:t>=</w:t>
-      </w:r>
-      <w:r>
-        <w:rPr>
-          <w:rStyle w:val="XMLAttributeContent"/>
-        </w:rPr>
-        <w:t>"xsd:anyURI"</w:t>
-      </w:r>
-      <w:r>
-        <w:t xml:space="preserve"> </w:t>
-      </w:r>
-      <w:r>
-        <w:rPr>
-          <w:rStyle w:val="XMLElement"/>
-        </w:rPr>
-        <w:t>/&gt;</w:t>
-      </w:r>
-    </w:p>
-    <w:p>
-      <w:pPr>
-        <w:pStyle w:val="Literaltext"/>
-        <w:ind w:left="720"/>
-        <w:rPr>
-          <w:rStyle w:val="XMLElement"/>
-        </w:rPr>
-      </w:pPr>
-      <w:r>
-        <w:rPr>
-          <w:rStyle w:val="XMLElement"/>
-        </w:rPr>
-        <w:t xml:space="preserve">    &lt;t2sr:listeners</w:t>
-      </w:r>
-      <w:r>
-        <w:t xml:space="preserve"> </w:t>
-      </w:r>
-      <w:r>
-        <w:rPr>
-          <w:rStyle w:val="XMLAttribute"/>
-        </w:rPr>
-        <w:t>xlink:href</w:t>
-      </w:r>
-      <w:r>
-        <w:t>=</w:t>
-      </w:r>
-      <w:r>
-        <w:rPr>
-          <w:rStyle w:val="XMLAttributeContent"/>
-        </w:rPr>
-        <w:t>"xsd:anyURI"</w:t>
-      </w:r>
-      <w:r>
-        <w:rPr>
-          <w:rStyle w:val="XMLElement"/>
-        </w:rPr>
-        <w:t>&gt;</w:t>
-      </w:r>
-    </w:p>
-    <w:p>
-      <w:pPr>
-        <w:pStyle w:val="Literaltext"/>
-        <w:ind w:left="720"/>
-        <w:rPr>
-          <w:rStyle w:val="XMLElement"/>
-        </w:rPr>
-      </w:pPr>
-      <w:r>
-        <w:rPr>
-          <w:rStyle w:val="XMLElement"/>
-        </w:rPr>
-        <w:t xml:space="preserve">        &lt;t2sr:listener</w:t>
-      </w:r>
-      <w:r>
-        <w:t xml:space="preserve"> </w:t>
-      </w:r>
-      <w:r>
-        <w:rPr>
-          <w:rStyle w:val="XMLAttribute"/>
-        </w:rPr>
-        <w:t>xlink:href</w:t>
-      </w:r>
-      <w:r>
-        <w:t>=</w:t>
-      </w:r>
-      <w:r>
-        <w:rPr>
-          <w:rStyle w:val="XMLAttributeContent"/>
-        </w:rPr>
-        <w:t>"xsd:anyURI"</w:t>
-      </w:r>
-      <w:r>
-        <w:t xml:space="preserve"> </w:t>
-      </w:r>
-      <w:r>
-        <w:rPr>
-          <w:rStyle w:val="XMLElement"/>
-        </w:rPr>
-        <w:t>/&gt;</w:t>
-      </w:r>
-      <w:r>
-        <w:t xml:space="preserve"> </w:t>
-      </w:r>
-      <w:r>
-        <w:rPr>
-          <w:rStyle w:val="XMLPseudoschema"/>
-        </w:rPr>
-        <w:t>*</w:t>
-      </w:r>
-      <w:r>
-        <w:br/>
-      </w:r>
-      <w:r>
-        <w:rPr>
-          <w:rStyle w:val="XMLElement"/>
-        </w:rPr>
-        <w:t xml:space="preserve">    &lt;/t2sr:listeners&gt;</w:t>
-      </w:r>
-    </w:p>
-    <w:p>
-      <w:pPr>
-        <w:pStyle w:val="Literaltext"/>
-        <w:ind w:left="720"/>
-        <w:rPr>
-          <w:rStyle w:val="XMLElement"/>
-        </w:rPr>
-      </w:pPr>
-      <w:r>
-        <w:rPr>
-          <w:rStyle w:val="XMLElement"/>
-        </w:rPr>
-        <w:t>&lt;/t2sr:runDescription&gt;</w:t>
-      </w:r>
-    </w:p>
-    <w:p>
-      <w:pPr>
-        <w:pStyle w:val="NormalParagraph"/>
-        <w:jc w:val="left"/>
-      </w:pPr>
-      <w:r>
-        <w:t>Method: DELETE</w:t>
-      </w:r>
-      <w:r>
-        <w:br/>
-        <w:t>Consumes: N/A</w:t>
-      </w:r>
-      <w:r>
-        <w:br/>
-        <w:t>Produces: N/A</w:t>
-      </w:r>
-      <w:r>
-        <w:br/>
-        <w:t>Response codes: 204 No Content</w:t>
-      </w:r>
-      <w:r>
-        <w:br/>
-        <w:t>Notes: requires Destroy permission</w:t>
-      </w:r>
-    </w:p>
-    <w:p>
-      <w:pPr>
-        <w:pStyle w:val="NormalParagraph"/>
-        <w:ind w:left="720"/>
-        <w:jc w:val="left"/>
-      </w:pPr>
-      <w:r>
-        <w:rPr>
-          <w:lang w:val="en-US"/>
-        </w:rPr>
-        <w:t>Deletes a workflow run</w:t>
-      </w:r>
-      <w:r>
-        <w:rPr>
-          <w:lang w:val="en-US"/>
-        </w:rPr>
-        <w:t>, cleaning up all resources associated with that run</w:t>
-      </w:r>
-      <w:r>
-        <w:rPr>
-          <w:lang w:val="en-US"/>
-        </w:rPr>
-        <w:t>.</w:t>
-      </w:r>
-    </w:p>
-    <w:p>
-      <w:pPr>
-        <w:pStyle w:val="Heading4"/>
-      </w:pPr>
-      <w:r>
-        <w:t>Resource: /runs/{id}/expiry</w:t>
-      </w:r>
-    </w:p>
-    <w:p>
-      <w:pPr>
-        <w:pStyle w:val="NormalParagraph"/>
-        <w:jc w:val="left"/>
-      </w:pPr>
-      <w:r>
-        <w:t>Method: GET</w:t>
-      </w:r>
-      <w:r>
-        <w:br/>
-        <w:t>Consumes: N/A</w:t>
-      </w:r>
-      <w:r>
-        <w:br/>
-        <w:t>Produces: text/plain (xsd:dateTime)</w:t>
-      </w:r>
-      <w:r>
-        <w:br/>
-        <w:t>Response codes: 200 OK</w:t>
-      </w:r>
-    </w:p>
-    <w:p>
-      <w:pPr>
-        <w:pStyle w:val="NormalParagraph"/>
-        <w:ind w:left="720"/>
-      </w:pPr>
-      <w:r>
-        <w:t>Gives the time when the workflow run becomes eligible for automatic d</w:t>
-      </w:r>
-      <w:r>
-        <w:t>e</w:t>
-      </w:r>
-      <w:r>
-        <w:t>letion.</w:t>
-      </w:r>
-    </w:p>
-    <w:p>
-      <w:pPr>
-        <w:pStyle w:val="NormalParagraph"/>
-        <w:jc w:val="left"/>
-      </w:pPr>
-      <w:r>
-        <w:t>Method: PUT</w:t>
-      </w:r>
-      <w:r>
-        <w:br/>
-        <w:t>Consumes: text/plain (xsd:dateTime)</w:t>
-      </w:r>
-      <w:r>
-        <w:br/>
-        <w:t>Produces: text/plain (xsd:dateTime)</w:t>
-      </w:r>
-      <w:r>
-        <w:br/>
-        <w:t>Response codes: 200 OK</w:t>
-      </w:r>
-      <w:r>
-        <w:br/>
-        <w:t>Notes: requires Destroy permission</w:t>
-      </w:r>
-    </w:p>
-    <w:p>
-      <w:pPr>
-        <w:pStyle w:val="NormalParagraph"/>
-        <w:ind w:left="720"/>
-      </w:pPr>
-      <w:r>
-        <w:t>Sets the time when the workflow run becomes eligible for automatic del</w:t>
-      </w:r>
-      <w:r>
-        <w:t>e</w:t>
-      </w:r>
-      <w:r>
-        <w:t>tion. Note that the deletion does not necessarily happen at exactly that time; that depends on the internal mechanisms of the server.</w:t>
-      </w:r>
-    </w:p>
-    <w:p>
-      <w:pPr>
-        <w:pStyle w:val="Heading4"/>
-      </w:pPr>
-      <w:r>
-        <w:t>Resource: /runs/{id}/createTime</w:t>
-      </w:r>
-    </w:p>
-    <w:p>
-      <w:pPr>
-        <w:pStyle w:val="NormalParagraph"/>
-        <w:jc w:val="left"/>
-      </w:pPr>
-      <w:r>
-        <w:t>Method: GET</w:t>
-      </w:r>
-      <w:r>
-        <w:br/>
-        <w:t>Consumes: N/A</w:t>
-      </w:r>
-      <w:r>
-        <w:br/>
-        <w:t>Produces: text/plain (xsd:dateTime)</w:t>
-      </w:r>
-      <w:r>
-        <w:br/>
-        <w:t>Response codes: 200 OK</w:t>
-      </w:r>
-    </w:p>
-    <w:p>
-      <w:pPr>
-        <w:pStyle w:val="NormalParagraph"/>
-        <w:ind w:left="720"/>
-      </w:pPr>
-      <w:r>
-        <w:t>Gives the time when the workflow run was first submitted to the server.</w:t>
-      </w:r>
-    </w:p>
-    <w:p>
-      <w:pPr>
-        <w:pStyle w:val="Heading4"/>
-      </w:pPr>
-      <w:r>
-        <w:t>Resource: /runs/{id}/finishTime</w:t>
-      </w:r>
-    </w:p>
-    <w:p>
-      <w:pPr>
-        <w:pStyle w:val="NormalParagraph"/>
-        <w:jc w:val="left"/>
-      </w:pPr>
-      <w:r>
-        <w:t>Method: GET</w:t>
-      </w:r>
-      <w:r>
-        <w:br/>
-        <w:t>Consumes: N/A</w:t>
-      </w:r>
-      <w:r>
-        <w:br/>
-        <w:t xml:space="preserve">Produces: text/plain (xsd:dateTime </w:t>
-      </w:r>
-      <w:r>
-        <w:rPr>
-          <w:i/>
-        </w:rPr>
-        <w:t>or</w:t>
-      </w:r>
-      <w:r>
-        <w:t xml:space="preserve"> empty)</w:t>
-      </w:r>
-      <w:r>
-        <w:br/>
-        <w:t>Response codes: 200 OK</w:t>
-      </w:r>
-    </w:p>
-    <w:p>
-      <w:pPr>
-        <w:pStyle w:val="NormalParagraph"/>
-        <w:ind w:left="720"/>
-      </w:pPr>
-      <w:r>
-        <w:t>Gives the time when the workflow run was detected as having finished executing, or the empty string if the workflow run has not yet finished.</w:t>
-      </w:r>
-    </w:p>
-    <w:p>
-      <w:pPr>
-        <w:pStyle w:val="Heading4"/>
-      </w:pPr>
-      <w:r>
-        <w:t>Resource: /runs/{id}/startTime</w:t>
-      </w:r>
-    </w:p>
-    <w:p>
-      <w:pPr>
-        <w:pStyle w:val="NormalParagraph"/>
-        <w:jc w:val="left"/>
-      </w:pPr>
-      <w:r>
-        <w:t>Method: GET</w:t>
-      </w:r>
-      <w:r>
-        <w:br/>
-        <w:t>Consumes: N/A</w:t>
-      </w:r>
-      <w:r>
-        <w:br/>
-        <w:t xml:space="preserve">Produces: text/plain (xsd:dateTime </w:t>
-      </w:r>
-      <w:r>
-        <w:rPr>
-          <w:i/>
-        </w:rPr>
-        <w:t>or</w:t>
-      </w:r>
-      <w:r>
-        <w:t xml:space="preserve"> empty)</w:t>
-      </w:r>
-      <w:r>
-        <w:br/>
-        <w:t>Response codes: 200 OK</w:t>
-      </w:r>
-    </w:p>
-    <w:p>
-      <w:pPr>
-        <w:pStyle w:val="NormalParagraph"/>
-        <w:ind w:left="720"/>
-      </w:pPr>
-      <w:r>
+    </w:p>
+    <w:p>
+      <w:pPr>
+        <w:pStyle w:val="NormalParagraph"/>
+        <w:ind w:left="720"/>
+      </w:pPr>
+      <w:r>
+        <w:lastRenderedPageBreak/>
         <w:t>Gives the time when the workflow run was started, or the empty string if the workflow run has not yet been started.</w:t>
       </w:r>
     </w:p>
@@ -7895,6 +7912,9 @@
       </w:r>
       <w:r>
         <w:br/>
+      </w:r>
+      <w:r>
+        <w:lastRenderedPageBreak/>
         <w:t>Produces: text/plain</w:t>
       </w:r>
       <w:r>
@@ -8527,6 +8547,9 @@
       </w:r>
       <w:r>
         <w:br/>
+      </w:r>
+      <w:r>
+        <w:lastRenderedPageBreak/>
         <w:t>Produces: application/xml, application/json</w:t>
       </w:r>
       <w:r>
@@ -9413,6 +9436,237 @@
         <w:pStyle w:val="Heading4"/>
       </w:pPr>
       <w:r>
+        <w:lastRenderedPageBreak/>
+        <w:t>Resource: /runs/{id}/stdout</w:t>
+      </w:r>
+    </w:p>
+    <w:p>
+      <w:pPr>
+        <w:pStyle w:val="NormalParagraph"/>
+        <w:jc w:val="left"/>
+      </w:pPr>
+      <w:r>
+        <w:t>Method: GET</w:t>
+      </w:r>
+      <w:r>
+        <w:br/>
+        <w:t>Consumes: N/A</w:t>
+      </w:r>
+      <w:r>
+        <w:br/>
+        <w:t>Produces:  text/plain</w:t>
+      </w:r>
+      <w:r>
+        <w:br/>
+        <w:t>Response codes: 200 OK</w:t>
+      </w:r>
+    </w:p>
+    <w:p>
+      <w:pPr>
+        <w:pStyle w:val="NormalParagraph"/>
+        <w:ind w:left="720"/>
+      </w:pPr>
+      <w:r>
+        <w:t>Get the standard output from the execution engine used during the wor</w:t>
+      </w:r>
+      <w:r>
+        <w:t>k</w:t>
+      </w:r>
+      <w:r>
+        <w:t>flow’s running. This is empty before the workflow run starts.</w:t>
+      </w:r>
+    </w:p>
+    <w:p>
+      <w:pPr>
+        <w:pStyle w:val="Heading4"/>
+      </w:pPr>
+      <w:r>
+        <w:t>Resource: /runs/{id}/std</w:t>
+      </w:r>
+      <w:r>
+        <w:t>err</w:t>
+      </w:r>
+    </w:p>
+    <w:p>
+      <w:pPr>
+        <w:pStyle w:val="NormalParagraph"/>
+        <w:jc w:val="left"/>
+      </w:pPr>
+      <w:r>
+        <w:t>Method: GET</w:t>
+      </w:r>
+      <w:r>
+        <w:br/>
+        <w:t>Consumes: N/A</w:t>
+      </w:r>
+      <w:r>
+        <w:br/>
+        <w:t>Produces:  text/plain</w:t>
+      </w:r>
+      <w:r>
+        <w:br/>
+        <w:t>Response codes: 200 OK</w:t>
+      </w:r>
+    </w:p>
+    <w:p>
+      <w:pPr>
+        <w:pStyle w:val="NormalParagraph"/>
+        <w:ind w:left="720"/>
+      </w:pPr>
+      <w:r>
+        <w:t xml:space="preserve">Get the standard </w:t>
+      </w:r>
+      <w:r>
+        <w:t>error</w:t>
+      </w:r>
+      <w:r>
+        <w:t xml:space="preserve"> from the execution engine used during the wor</w:t>
+      </w:r>
+      <w:r>
+        <w:t>k</w:t>
+      </w:r>
+      <w:r>
+        <w:t>flow’s running. This is empty before the workflow run starts.</w:t>
+      </w:r>
+    </w:p>
+    <w:p>
+      <w:pPr>
+        <w:pStyle w:val="Heading4"/>
+      </w:pPr>
+      <w:r>
+        <w:t>Resource: /runs/{id}/</w:t>
+      </w:r>
+      <w:r>
+        <w:t>log</w:t>
+      </w:r>
+    </w:p>
+    <w:p>
+      <w:pPr>
+        <w:pStyle w:val="NormalParagraph"/>
+        <w:jc w:val="left"/>
+      </w:pPr>
+      <w:r>
+        <w:t>Method: GET</w:t>
+      </w:r>
+      <w:r>
+        <w:br/>
+        <w:t>Consumes: N/A</w:t>
+      </w:r>
+      <w:r>
+        <w:br/>
+        <w:t>Produces:  text/plain</w:t>
+      </w:r>
+      <w:r>
+        <w:br/>
+        <w:t>Response codes: 200 OK</w:t>
+      </w:r>
+    </w:p>
+    <w:p>
+      <w:pPr>
+        <w:pStyle w:val="NormalParagraph"/>
+        <w:ind w:left="720"/>
+      </w:pPr>
+      <w:r>
+        <w:t>Get the</w:t>
+      </w:r>
+      <w:r>
+        <w:t xml:space="preserve"> content of the </w:t>
+      </w:r>
+      <w:r>
+        <w:t>execution engine</w:t>
+      </w:r>
+      <w:r>
+        <w:t>’s log file</w:t>
+      </w:r>
+      <w:r>
+        <w:t>. This is empty before the workflow run starts.</w:t>
+      </w:r>
+    </w:p>
+    <w:p>
+      <w:pPr>
+        <w:pStyle w:val="Heading4"/>
+      </w:pPr>
+      <w:r>
+        <w:t>Resource: /runs/{id}/</w:t>
+      </w:r>
+      <w:r>
+        <w:t>usage</w:t>
+      </w:r>
+    </w:p>
+    <w:p>
+      <w:pPr>
+        <w:pStyle w:val="NormalParagraph"/>
+        <w:jc w:val="left"/>
+      </w:pPr>
+      <w:r>
+        <w:t>Method: GET</w:t>
+      </w:r>
+      <w:r>
+        <w:br/>
+        <w:t>Consumes: N/A</w:t>
+      </w:r>
+      <w:r>
+        <w:br/>
+        <w:t xml:space="preserve">Produces:  </w:t>
+      </w:r>
+      <w:r>
+        <w:t>application</w:t>
+      </w:r>
+      <w:r>
+        <w:t>/</w:t>
+      </w:r>
+      <w:r>
+        <w:t>xml</w:t>
+      </w:r>
+      <w:r>
+        <w:br/>
+        <w:t>Response codes: 200 OK</w:t>
+      </w:r>
+      <w:r>
+        <w:t>, 204 No content</w:t>
+      </w:r>
+    </w:p>
+    <w:p>
+      <w:pPr>
+        <w:pStyle w:val="NormalParagraph"/>
+        <w:ind w:left="720"/>
+      </w:pPr>
+      <w:r>
+        <w:t xml:space="preserve">Get </w:t>
+      </w:r>
+      <w:r>
+        <w:t>a description of the resources used during the running of the wor</w:t>
+      </w:r>
+      <w:r>
+        <w:t>k</w:t>
+      </w:r>
+      <w:r>
+        <w:t xml:space="preserve">flow in Usage Record 1.0 format. Before the workflow finishes, this is empty and results in a </w:t>
+      </w:r>
+      <w:r>
+        <w:t>“</w:t>
+      </w:r>
+      <w:r>
+        <w:t xml:space="preserve">204 </w:t>
+      </w:r>
+      <w:r>
+        <w:t xml:space="preserve">No content” </w:t>
+      </w:r>
+      <w:r>
+        <w:t>response code being used</w:t>
+      </w:r>
+      <w:r>
+        <w:t xml:space="preserve"> instead of “200 OK”</w:t>
+      </w:r>
+      <w:r>
+        <w:t>.</w:t>
+      </w:r>
+    </w:p>
+    <w:p>
+      <w:pPr>
+        <w:pStyle w:val="Heading4"/>
+      </w:pPr>
+      <w:r>
         <w:t>Resource: /runs/{id}/listeners</w:t>
       </w:r>
     </w:p>
@@ -9503,6 +9757,281 @@
       </w:r>
       <w:r>
         <w:t>.</w:t>
+      </w:r>
+      <w:r>
+        <w:t xml:space="preserve"> (It is also surfaced as </w:t>
+      </w:r>
+      <w:r>
+        <w:rPr>
+          <w:i/>
+        </w:rPr>
+        <w:t>/runs/{id}/stdout</w:t>
+      </w:r>
+      <w:r>
+        <w:t xml:space="preserve"> from Taverna Server 2.5 onwards.)</w:t>
+      </w:r>
+    </w:p>
+    <w:p>
+      <w:pPr>
+        <w:pStyle w:val="NormalParagraph"/>
+        <w:ind w:left="720"/>
+      </w:pPr>
+      <w:r>
+        <w:rPr>
+          <w:noProof/>
+          <w:lang w:val="en-US"/>
+        </w:rPr>
+        <mc:AlternateContent>
+          <mc:Choice Requires="wps">
+            <w:drawing>
+              <wp:inline distT="0" distB="0" distL="0" distR="0" wp14:anchorId="5DA4F441" wp14:editId="5409595B">
+                <wp:extent cx="4343400" cy="788400"/>
+                <wp:effectExtent l="0" t="0" r="25400" b="24765"/>
+                <wp:docPr id="9" name="Text Box 9"/>
+                <wp:cNvGraphicFramePr/>
+                <a:graphic xmlns:a="http://schemas.openxmlformats.org/drawingml/2006/main">
+                  <a:graphicData uri="http://schemas.microsoft.com/office/word/2010/wordprocessingShape">
+                    <wps:wsp>
+                      <wps:cNvSpPr txBox="1"/>
+                      <wps:spPr>
+                        <a:xfrm>
+                          <a:off x="0" y="0"/>
+                          <a:ext cx="4343400" cy="788400"/>
+                        </a:xfrm>
+                        <a:prstGeom prst="rect">
+                          <a:avLst/>
+                        </a:prstGeom>
+                        <a:solidFill>
+                          <a:schemeClr val="accent2">
+                            <a:lumMod val="20000"/>
+                            <a:lumOff val="80000"/>
+                          </a:schemeClr>
+                        </a:solidFill>
+                        <a:ln>
+                          <a:solidFill>
+                            <a:schemeClr val="tx1"/>
+                          </a:solidFill>
+                        </a:ln>
+                        <a:effectLst/>
+                        <a:extLst>
+                          <a:ext uri="{FAA26D3D-D897-4be2-8F04-BA451C77F1D7}">
+                            <ma14:placeholderFlag xmlns:ma14="http://schemas.microsoft.com/office/mac/drawingml/2011/main"/>
+                          </a:ext>
+                          <a:ext uri="{C572A759-6A51-4108-AA02-DFA0A04FC94B}">
+                            <ma14:wrappingTextBoxFlag xmlns:ma14="http://schemas.microsoft.com/office/mac/drawingml/2011/main"/>
+                          </a:ext>
+                        </a:extLst>
+                      </wps:spPr>
+                      <wps:style>
+                        <a:lnRef idx="0">
+                          <a:schemeClr val="accent1"/>
+                        </a:lnRef>
+                        <a:fillRef idx="0">
+                          <a:schemeClr val="accent1"/>
+                        </a:fillRef>
+                        <a:effectRef idx="0">
+                          <a:schemeClr val="accent1"/>
+                        </a:effectRef>
+                        <a:fontRef idx="minor">
+                          <a:schemeClr val="dk1"/>
+                        </a:fontRef>
+                      </wps:style>
+                      <wps:txbx>
+                        <w:txbxContent>
+                          <w:p>
+                            <w:pPr>
+                              <w:pStyle w:val="NormalParagraph"/>
+                              <w:rPr>
+                                <w:i/>
+                                <w:sz w:val="22"/>
+                                <w:szCs w:val="22"/>
+                              </w:rPr>
+                            </w:pPr>
+                            <w:r>
+                              <w:rPr>
+                                <w:b/>
+                                <w:i/>
+                                <w:sz w:val="22"/>
+                                <w:szCs w:val="22"/>
+                              </w:rPr>
+                              <w:t>Compatibility Note</w:t>
+                            </w:r>
+                            <w:r>
+                              <w:rPr>
+                                <w:b/>
+                                <w:i/>
+                                <w:sz w:val="22"/>
+                                <w:szCs w:val="22"/>
+                              </w:rPr>
+                              <w:t>:</w:t>
+                            </w:r>
+                            <w:r>
+                              <w:rPr>
+                                <w:i/>
+                                <w:sz w:val="22"/>
+                                <w:szCs w:val="22"/>
+                              </w:rPr>
+                              <w:t xml:space="preserve"> </w:t>
+                            </w:r>
+                            <w:r>
+                              <w:rPr>
+                                <w:i/>
+                                <w:sz w:val="22"/>
+                                <w:szCs w:val="22"/>
+                              </w:rPr>
+                              <w:t>The listener interfaces are likely to be removed entirely from a future version of Taverna Server; the structure of the fun</w:t>
+                            </w:r>
+                            <w:r>
+                              <w:rPr>
+                                <w:i/>
+                                <w:sz w:val="22"/>
+                                <w:szCs w:val="22"/>
+                              </w:rPr>
+                              <w:t>c</w:t>
+                            </w:r>
+                            <w:r>
+                              <w:rPr>
+                                <w:i/>
+                                <w:sz w:val="22"/>
+                                <w:szCs w:val="22"/>
+                              </w:rPr>
+                              <w:t>tionality intended to be surfaced by them has evolved in a different way to what was origina</w:t>
+                            </w:r>
+                            <w:r>
+                              <w:rPr>
+                                <w:i/>
+                                <w:sz w:val="22"/>
+                                <w:szCs w:val="22"/>
+                              </w:rPr>
+                              <w:t>l</w:t>
+                            </w:r>
+                            <w:r>
+                              <w:rPr>
+                                <w:i/>
+                                <w:sz w:val="22"/>
+                                <w:szCs w:val="22"/>
+                              </w:rPr>
+                              <w:t>ly expected</w:t>
+                            </w:r>
+                            <w:r>
+                              <w:rPr>
+                                <w:i/>
+                                <w:sz w:val="22"/>
+                                <w:szCs w:val="22"/>
+                              </w:rPr>
+                              <w:t>.</w:t>
+                            </w:r>
+                          </w:p>
+                        </w:txbxContent>
+                      </wps:txbx>
+                      <wps:bodyPr rot="0" spcFirstLastPara="0" vertOverflow="overflow" horzOverflow="overflow" vert="horz" wrap="square" lIns="72000" tIns="0" rIns="72000" bIns="0" numCol="1" spcCol="0" rtlCol="0" fromWordArt="0" anchor="t" anchorCtr="0" forceAA="0" compatLnSpc="1">
+                        <a:prstTxWarp prst="textNoShape">
+                          <a:avLst/>
+                        </a:prstTxWarp>
+                        <a:noAutofit/>
+                      </wps:bodyPr>
+                    </wps:wsp>
+                  </a:graphicData>
+                </a:graphic>
+              </wp:inline>
+            </w:drawing>
+          </mc:Choice>
+          <mc:Fallback>
+            <w:pict>
+              <v:shape id="Text Box 9" o:spid="_x0000_s1046" type="#_x0000_t202" style="width:342pt;height:62.1pt;visibility:visible;mso-wrap-style:square;mso-left-percent:-10001;mso-top-percent:-10001;mso-position-horizontal:absolute;mso-position-horizontal-relative:char;mso-position-vertical:absolute;mso-position-vertical-relative:line;mso-left-percent:-10001;mso-top-percent:-10001;v-text-anchor:top" o:gfxdata="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" fillcolor="#f2dbdb [661]" strokecolor="black [3213]">
+                <v:textbox inset="2mm,0,2mm,0">
+                  <w:txbxContent>
+                    <w:p>
+                      <w:pPr>
+                        <w:pStyle w:val="NormalParagraph"/>
+                        <w:rPr>
+                          <w:i/>
+                          <w:sz w:val="22"/>
+                          <w:szCs w:val="22"/>
+                        </w:rPr>
+                      </w:pPr>
+                      <w:r>
+                        <w:rPr>
+                          <w:b/>
+                          <w:i/>
+                          <w:sz w:val="22"/>
+                          <w:szCs w:val="22"/>
+                        </w:rPr>
+                        <w:t>Compatibility Note</w:t>
+                      </w:r>
+                      <w:r>
+                        <w:rPr>
+                          <w:b/>
+                          <w:i/>
+                          <w:sz w:val="22"/>
+                          <w:szCs w:val="22"/>
+                        </w:rPr>
+                        <w:t>:</w:t>
+                      </w:r>
+                      <w:r>
+                        <w:rPr>
+                          <w:i/>
+                          <w:sz w:val="22"/>
+                          <w:szCs w:val="22"/>
+                        </w:rPr>
+                        <w:t xml:space="preserve"> </w:t>
+                      </w:r>
+                      <w:r>
+                        <w:rPr>
+                          <w:i/>
+                          <w:sz w:val="22"/>
+                          <w:szCs w:val="22"/>
+                        </w:rPr>
+                        <w:t>The listener interfaces are likely to be removed entirely from a future version of Taverna Server; the structure of the fun</w:t>
+                      </w:r>
+                      <w:r>
+                        <w:rPr>
+                          <w:i/>
+                          <w:sz w:val="22"/>
+                          <w:szCs w:val="22"/>
+                        </w:rPr>
+                        <w:t>c</w:t>
+                      </w:r>
+                      <w:r>
+                        <w:rPr>
+                          <w:i/>
+                          <w:sz w:val="22"/>
+                          <w:szCs w:val="22"/>
+                        </w:rPr>
+                        <w:t>tionality intended to be surfaced by them has evolved in a different way to what was origina</w:t>
+                      </w:r>
+                      <w:r>
+                        <w:rPr>
+                          <w:i/>
+                          <w:sz w:val="22"/>
+                          <w:szCs w:val="22"/>
+                        </w:rPr>
+                        <w:t>l</w:t>
+                      </w:r>
+                      <w:r>
+                        <w:rPr>
+                          <w:i/>
+                          <w:sz w:val="22"/>
+                          <w:szCs w:val="22"/>
+                        </w:rPr>
+                        <w:t>ly expected</w:t>
+                      </w:r>
+                      <w:r>
+                        <w:rPr>
+                          <w:i/>
+                          <w:sz w:val="22"/>
+                          <w:szCs w:val="22"/>
+                        </w:rPr>
+                        <w:t>.</w:t>
+                      </w:r>
+                    </w:p>
+                  </w:txbxContent>
+                </v:textbox>
+                <w10:anchorlock/>
+              </v:shape>
+            </w:pict>
+          </mc:Fallback>
+        </mc:AlternateContent>
       </w:r>
     </w:p>
     <w:p>
@@ -10135,6 +10664,7 @@
         <w:rPr>
           <w:lang w:val="en-US"/>
         </w:rPr>
+        <w:lastRenderedPageBreak/>
         <w:t xml:space="preserve">Get the description of </w:t>
       </w:r>
       <w:r>
@@ -10773,6 +11303,7 @@
         </w:tabs>
       </w:pPr>
       <w:r>
+        <w:lastRenderedPageBreak/>
         <w:t>Resource: /runs/{id}/security</w:t>
       </w:r>
     </w:p>
@@ -11605,6 +12136,7 @@
         <w:rPr>
           <w:lang w:val="en-US"/>
         </w:rPr>
+        <w:lastRenderedPageBreak/>
         <w:t>Password credential:</w:t>
       </w:r>
     </w:p>
@@ -12271,6 +12803,9 @@
       </w:r>
       <w:r>
         <w:br/>
+      </w:r>
+      <w:r>
+        <w:lastRenderedPageBreak/>
         <w:t>Produces: text/plain</w:t>
       </w:r>
       <w:r>
@@ -12966,6 +13501,7 @@
         <w:jc w:val="left"/>
       </w:pPr>
       <w:r>
+        <w:lastRenderedPageBreak/>
         <w:t>Method: DELETE</w:t>
       </w:r>
       <w:r>
@@ -13656,6 +14192,7 @@
         </w:tabs>
       </w:pPr>
       <w:r>
+        <w:lastRenderedPageBreak/>
         <w:t>Resource: /runs/{id}/security/trusts/{trustID}</w:t>
       </w:r>
     </w:p>
@@ -14233,6 +14770,7 @@
         <w:rPr>
           <w:lang w:val="en-US"/>
         </w:rPr>
+        <w:lastRenderedPageBreak/>
         <w:t>Gives a description of the</w:t>
       </w:r>
       <w:r>
@@ -14810,6 +15348,7 @@
         <w:ind w:left="720"/>
       </w:pPr>
       <w:r>
+        <w:lastRenderedPageBreak/>
         <w:t xml:space="preserve">    xsd:base64Binary</w:t>
       </w:r>
     </w:p>
@@ -14893,6 +15432,7 @@
         <w:br w:type="column"/>
       </w:r>
       <w:r>
+        <w:lastRenderedPageBreak/>
         <w:t>API of the SOAP Interface</w:t>
       </w:r>
     </w:p>
@@ -14996,55 +15536,7 @@
                                 <w:sz w:val="22"/>
                                 <w:szCs w:val="22"/>
                               </w:rPr>
-                              <w:t xml:space="preserve"> This document does not include a complete summary of the </w:t>
-                            </w:r>
-                            <w:r>
-                              <w:rPr>
-                                <w:i/>
-                                <w:sz w:val="22"/>
-                                <w:szCs w:val="22"/>
-                              </w:rPr>
-                              <w:t>SOAP</w:t>
-                            </w:r>
-                            <w:r>
-                              <w:rPr>
-                                <w:i/>
-                                <w:sz w:val="22"/>
-                                <w:szCs w:val="22"/>
-                              </w:rPr>
-                              <w:t xml:space="preserve"> API of Taverna Server 2.5; some </w:t>
-                            </w:r>
-                            <w:r>
-                              <w:rPr>
-                                <w:i/>
-                                <w:sz w:val="22"/>
-                                <w:szCs w:val="22"/>
-                              </w:rPr>
-                              <w:t>operations</w:t>
-                            </w:r>
-                            <w:r>
-                              <w:rPr>
-                                <w:i/>
-                                <w:sz w:val="22"/>
-                                <w:szCs w:val="22"/>
-                              </w:rPr>
-                              <w:t xml:space="preserve"> are missing from this document</w:t>
-                            </w:r>
-                            <w:r>
-                              <w:rPr>
-                                <w:i/>
-                                <w:sz w:val="22"/>
-                                <w:szCs w:val="22"/>
-                              </w:rPr>
-                              <w:t xml:space="preserve"> and some messages have been altered from previous versions of Taverna Server to promote improved interoperability</w:t>
-                            </w:r>
-                            <w:r>
-                              <w:rPr>
-                                <w:i/>
-                                <w:sz w:val="22"/>
-                                <w:szCs w:val="22"/>
-                              </w:rPr>
-                              <w:t>.</w:t>
+                              <w:t xml:space="preserve"> This document does not include a complete summary of the SOAP API of Taverna Server 2.5; some operations are missing from this document and some messages have been altered from previous versions of Taverna Server to promote improved interoperability.</w:t>
                             </w:r>
                           </w:p>
                         </w:txbxContent>
@@ -15063,7 +15555,7 @@
           </mc:Choice>
           <mc:Fallback>
             <w:pict>
-              <v:shape id="Text Box 5" o:spid="_x0000_s1046" type="#_x0000_t202" style="width:342pt;height:62.55pt;visibility:visible;mso-wrap-style:square;mso-left-percent:-10001;mso-top-percent:-10001;mso-position-horizontal:absolute;mso-position-horizontal-relative:char;mso-position-vertical:absolute;mso-position-vertical-relative:line;mso-left-percent:-10001;mso-top-percent:-10001;v-text-anchor:top" o:gfxdata="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" fillcolor="#f2dbdb [661]" strokecolor="black [3213]">
+              <v:shape id="Text Box 5" o:spid="_x0000_s1047" type="#_x0000_t202" style="width:342pt;height:62.55pt;visibility:visible;mso-wrap-style:square;mso-left-percent:-10001;mso-top-percent:-10001;mso-position-horizontal:absolute;mso-position-horizontal-relative:char;mso-position-vertical:absolute;mso-position-vertical-relative:line;mso-left-percent:-10001;mso-top-percent:-10001;v-text-anchor:top" o:gfxdata="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" fillcolor="#f2dbdb [661]" strokecolor="black [3213]">
                 <v:textbox inset="2mm,0,2mm,0">
                   <w:txbxContent>
                     <w:p>
@@ -15099,55 +15591,7 @@
                           <w:sz w:val="22"/>
                           <w:szCs w:val="22"/>
                         </w:rPr>
-                        <w:t xml:space="preserve"> This document does not include a complete summary of the </w:t>
-                      </w:r>
-                      <w:r>
-                        <w:rPr>
-                          <w:i/>
-                          <w:sz w:val="22"/>
-                          <w:szCs w:val="22"/>
-                        </w:rPr>
-                        <w:t>SOAP</w:t>
-                      </w:r>
-                      <w:r>
-                        <w:rPr>
-                          <w:i/>
-                          <w:sz w:val="22"/>
-                          <w:szCs w:val="22"/>
-                        </w:rPr>
-                        <w:t xml:space="preserve"> API of Taverna Server 2.5; some </w:t>
-                      </w:r>
-                      <w:r>
-                        <w:rPr>
-                          <w:i/>
-                          <w:sz w:val="22"/>
-                          <w:szCs w:val="22"/>
-                        </w:rPr>
-                        <w:t>operations</w:t>
-                      </w:r>
-                      <w:r>
-                        <w:rPr>
-                          <w:i/>
-                          <w:sz w:val="22"/>
-                          <w:szCs w:val="22"/>
-                        </w:rPr>
-                        <w:t xml:space="preserve"> are missing from this document</w:t>
-                      </w:r>
-                      <w:r>
-                        <w:rPr>
-                          <w:i/>
-                          <w:sz w:val="22"/>
-                          <w:szCs w:val="22"/>
-                        </w:rPr>
-                        <w:t xml:space="preserve"> and some messages have been altered from previous versions of Taverna Server to promote improved interoperability</w:t>
-                      </w:r>
-                      <w:r>
-                        <w:rPr>
-                          <w:i/>
-                          <w:sz w:val="22"/>
-                          <w:szCs w:val="22"/>
-                        </w:rPr>
-                        <w:t>.</w:t>
+                        <w:t xml:space="preserve"> This document does not include a complete summary of the SOAP API of Taverna Server 2.5; some operations are missing from this document and some messages have been altered from previous versions of Taverna Server to promote improved interoperability.</w:t>
                       </w:r>
                     </w:p>
                   </w:txbxContent>
@@ -15164,12 +15608,7 @@
         <w:pStyle w:val="NormalParagraph"/>
       </w:pPr>
       <w:r>
-        <w:t>Taverna 2 Server supports a SOAP interface to the majority of its user-facing functionality. The operations that it suppo</w:t>
-      </w:r>
-      <w:bookmarkStart w:id="1" w:name="_GoBack"/>
-      <w:bookmarkEnd w:id="1"/>
-      <w:r>
-        <w:t>rts are divided into a few groups:</w:t>
+        <w:t>Taverna 2 Server supports a SOAP interface to the majority of its user-facing functionality. The operations that it supports are divided into a few groups:</w:t>
       </w:r>
     </w:p>
     <w:p>
@@ -15391,6 +15830,7 @@
         <w:rPr>
           <w:i/>
         </w:rPr>
+        <w:lastRenderedPageBreak/>
         <w:t>listRuns</w:t>
       </w:r>
     </w:p>
@@ -15754,6 +16194,7 @@
         <w:ind w:left="720"/>
       </w:pPr>
       <w:r>
+        <w:lastRenderedPageBreak/>
         <w:t xml:space="preserve">Set the current state of a workflow run, which is necessary to start it </w:t>
       </w:r>
       <w:r>
@@ -15816,6 +16257,163 @@
     </w:p>
     <w:p>
       <w:pPr>
+        <w:pStyle w:val="NormalParagraph"/>
+      </w:pPr>
+      <w:r>
+        <w:rPr>
+          <w:i/>
+        </w:rPr>
+        <w:t>getRun</w:t>
+      </w:r>
+      <w:r>
+        <w:rPr>
+          <w:i/>
+        </w:rPr>
+        <w:t>Stdout</w:t>
+      </w:r>
+    </w:p>
+    <w:p>
+      <w:pPr>
+        <w:pStyle w:val="NormalParagraph"/>
+        <w:ind w:left="720"/>
+      </w:pPr>
+      <w:r>
+        <w:t xml:space="preserve">Get the </w:t>
+      </w:r>
+      <w:r>
+        <w:t>standard output from the execution engine</w:t>
+      </w:r>
+      <w:r>
+        <w:t>.</w:t>
+      </w:r>
+      <w:r>
+        <w:t xml:space="preserve"> An empty string when the execution engine has not yet started.</w:t>
+      </w:r>
+    </w:p>
+    <w:p>
+      <w:pPr>
+        <w:pStyle w:val="NormalParagraph"/>
+      </w:pPr>
+      <w:r>
+        <w:rPr>
+          <w:i/>
+        </w:rPr>
+        <w:t>getRun</w:t>
+      </w:r>
+      <w:r>
+        <w:rPr>
+          <w:i/>
+        </w:rPr>
+        <w:t>Stderr</w:t>
+      </w:r>
+    </w:p>
+    <w:p>
+      <w:pPr>
+        <w:pStyle w:val="NormalParagraph"/>
+        <w:ind w:left="720"/>
+      </w:pPr>
+      <w:r>
+        <w:t xml:space="preserve">Get the standard </w:t>
+      </w:r>
+      <w:r>
+        <w:t>error</w:t>
+      </w:r>
+      <w:r>
+        <w:t xml:space="preserve"> from the execution engine. An empty string when the execution engine has not yet started.</w:t>
+      </w:r>
+    </w:p>
+    <w:p>
+      <w:pPr>
+        <w:pStyle w:val="NormalParagraph"/>
+      </w:pPr>
+      <w:r>
+        <w:rPr>
+          <w:i/>
+        </w:rPr>
+        <w:t>getRun</w:t>
+      </w:r>
+      <w:r>
+        <w:rPr>
+          <w:i/>
+        </w:rPr>
+        <w:t>Log</w:t>
+      </w:r>
+    </w:p>
+    <w:p>
+      <w:pPr>
+        <w:pStyle w:val="NormalParagraph"/>
+        <w:ind w:left="720"/>
+      </w:pPr>
+      <w:r>
+        <w:t xml:space="preserve">Get the </w:t>
+      </w:r>
+      <w:r>
+        <w:t xml:space="preserve">detailed log contents </w:t>
+      </w:r>
+      <w:r>
+        <w:t>from the execution engine. An empty string when the execution engine has not yet started.</w:t>
+      </w:r>
+    </w:p>
+    <w:p>
+      <w:pPr>
+        <w:pStyle w:val="NormalParagraph"/>
+      </w:pPr>
+      <w:r>
+        <w:rPr>
+          <w:i/>
+        </w:rPr>
+        <w:t>getRun</w:t>
+      </w:r>
+      <w:r>
+        <w:rPr>
+          <w:i/>
+        </w:rPr>
+        <w:t>UsageRecord</w:t>
+      </w:r>
+    </w:p>
+    <w:p>
+      <w:pPr>
+        <w:pStyle w:val="NormalParagraph"/>
+        <w:ind w:left="720"/>
+      </w:pPr>
+      <w:r>
+        <w:t xml:space="preserve">Get the </w:t>
+      </w:r>
+      <w:r>
+        <w:t xml:space="preserve">resource usage description of the execution engine, or </w:t>
+      </w:r>
+      <w:r>
+        <w:rPr>
+          <w:i/>
+        </w:rPr>
+        <w:t>n</w:t>
+      </w:r>
+      <w:bookmarkStart w:id="1" w:name="_GoBack"/>
+      <w:bookmarkEnd w:id="1"/>
+      <w:r>
+        <w:rPr>
+          <w:i/>
+        </w:rPr>
+        <w:t>ull</w:t>
+      </w:r>
+      <w:r>
+        <w:t xml:space="preserve"> when the execution e</w:t>
+      </w:r>
+      <w:r>
+        <w:t>n</w:t>
+      </w:r>
+      <w:r>
+        <w:t xml:space="preserve">gine has not yet </w:t>
+      </w:r>
+      <w:r>
+        <w:t>finished</w:t>
+      </w:r>
+      <w:r>
+        <w:t>.</w:t>
+      </w:r>
+    </w:p>
+    <w:p>
+      <w:pPr>
         <w:pStyle w:val="Heading3"/>
       </w:pPr>
       <w:r>
@@ -16066,6 +16664,7 @@
         <w:ind w:left="720"/>
       </w:pPr>
       <w:r>
+        <w:lastRenderedPageBreak/>
         <w:t>List the contents of a directory. The workflow run's working directory is denoted by the empty filename, and only that directory or its subdirect</w:t>
       </w:r>
       <w:r>
@@ -16298,6 +16897,219 @@
     <w:p>
       <w:pPr>
         <w:pStyle w:val="NormalParagraph"/>
+        <w:ind w:left="720"/>
+      </w:pPr>
+      <w:r>
+        <w:rPr>
+          <w:noProof/>
+          <w:lang w:val="en-US"/>
+        </w:rPr>
+        <mc:AlternateContent>
+          <mc:Choice Requires="wps">
+            <w:drawing>
+              <wp:inline distT="0" distB="0" distL="0" distR="0" wp14:anchorId="04386D5E" wp14:editId="03C870F1">
+                <wp:extent cx="4343400" cy="788400"/>
+                <wp:effectExtent l="0" t="0" r="25400" b="24765"/>
+                <wp:docPr id="10" name="Text Box 10"/>
+                <wp:cNvGraphicFramePr/>
+                <a:graphic xmlns:a="http://schemas.openxmlformats.org/drawingml/2006/main">
+                  <a:graphicData uri="http://schemas.microsoft.com/office/word/2010/wordprocessingShape">
+                    <wps:wsp>
+                      <wps:cNvSpPr txBox="1"/>
+                      <wps:spPr>
+                        <a:xfrm>
+                          <a:off x="0" y="0"/>
+                          <a:ext cx="4343400" cy="788400"/>
+                        </a:xfrm>
+                        <a:prstGeom prst="rect">
+                          <a:avLst/>
+                        </a:prstGeom>
+                        <a:solidFill>
+                          <a:schemeClr val="accent2">
+                            <a:lumMod val="20000"/>
+                            <a:lumOff val="80000"/>
+                          </a:schemeClr>
+                        </a:solidFill>
+                        <a:ln>
+                          <a:solidFill>
+                            <a:schemeClr val="tx1"/>
+                          </a:solidFill>
+                        </a:ln>
+                        <a:effectLst/>
+                        <a:extLst>
+                          <a:ext uri="{FAA26D3D-D897-4be2-8F04-BA451C77F1D7}">
+                            <ma14:placeholderFlag xmlns:ma14="http://schemas.microsoft.com/office/mac/drawingml/2011/main"/>
+                          </a:ext>
+                          <a:ext uri="{C572A759-6A51-4108-AA02-DFA0A04FC94B}">
+                            <ma14:wrappingTextBoxFlag xmlns:ma14="http://schemas.microsoft.com/office/mac/drawingml/2011/main"/>
+                          </a:ext>
+                        </a:extLst>
+                      </wps:spPr>
+                      <wps:style>
+                        <a:lnRef idx="0">
+                          <a:schemeClr val="accent1"/>
+                        </a:lnRef>
+                        <a:fillRef idx="0">
+                          <a:schemeClr val="accent1"/>
+                        </a:fillRef>
+                        <a:effectRef idx="0">
+                          <a:schemeClr val="accent1"/>
+                        </a:effectRef>
+                        <a:fontRef idx="minor">
+                          <a:schemeClr val="dk1"/>
+                        </a:fontRef>
+                      </wps:style>
+                      <wps:txbx>
+                        <w:txbxContent>
+                          <w:p>
+                            <w:pPr>
+                              <w:pStyle w:val="NormalParagraph"/>
+                              <w:rPr>
+                                <w:i/>
+                                <w:sz w:val="22"/>
+                                <w:szCs w:val="22"/>
+                              </w:rPr>
+                            </w:pPr>
+                            <w:r>
+                              <w:rPr>
+                                <w:b/>
+                                <w:i/>
+                                <w:sz w:val="22"/>
+                                <w:szCs w:val="22"/>
+                              </w:rPr>
+                              <w:t>Compatibility Note:</w:t>
+                            </w:r>
+                            <w:r>
+                              <w:rPr>
+                                <w:i/>
+                                <w:sz w:val="22"/>
+                                <w:szCs w:val="22"/>
+                              </w:rPr>
+                              <w:t xml:space="preserve"> The listener interfaces are likely to be removed entirely from a future version of Taverna Server; the structure of the fun</w:t>
+                            </w:r>
+                            <w:r>
+                              <w:rPr>
+                                <w:i/>
+                                <w:sz w:val="22"/>
+                                <w:szCs w:val="22"/>
+                              </w:rPr>
+                              <w:t>c</w:t>
+                            </w:r>
+                            <w:r>
+                              <w:rPr>
+                                <w:i/>
+                                <w:sz w:val="22"/>
+                                <w:szCs w:val="22"/>
+                              </w:rPr>
+                              <w:t>tionality intended to be surfaced by them has evolved in a different way to what was origina</w:t>
+                            </w:r>
+                            <w:r>
+                              <w:rPr>
+                                <w:i/>
+                                <w:sz w:val="22"/>
+                                <w:szCs w:val="22"/>
+                              </w:rPr>
+                              <w:t>l</w:t>
+                            </w:r>
+                            <w:r>
+                              <w:rPr>
+                                <w:i/>
+                                <w:sz w:val="22"/>
+                                <w:szCs w:val="22"/>
+                              </w:rPr>
+                              <w:t>ly expected.</w:t>
+                            </w:r>
+                          </w:p>
+                        </w:txbxContent>
+                      </wps:txbx>
+                      <wps:bodyPr rot="0" spcFirstLastPara="0" vertOverflow="overflow" horzOverflow="overflow" vert="horz" wrap="square" lIns="72000" tIns="0" rIns="72000" bIns="0" numCol="1" spcCol="0" rtlCol="0" fromWordArt="0" anchor="t" anchorCtr="0" forceAA="0" compatLnSpc="1">
+                        <a:prstTxWarp prst="textNoShape">
+                          <a:avLst/>
+                        </a:prstTxWarp>
+                        <a:noAutofit/>
+                      </wps:bodyPr>
+                    </wps:wsp>
+                  </a:graphicData>
+                </a:graphic>
+              </wp:inline>
+            </w:drawing>
+          </mc:Choice>
+          <mc:Fallback>
+            <w:pict>
+              <v:shape id="Text Box 10" o:spid="_x0000_s1048" type="#_x0000_t202" style="width:342pt;height:62.1pt;visibility:visible;mso-wrap-style:square;mso-left-percent:-10001;mso-top-percent:-10001;mso-position-horizontal:absolute;mso-position-horizontal-relative:char;mso-position-vertical:absolute;mso-position-vertical-relative:line;mso-left-percent:-10001;mso-top-percent:-10001;v-text-anchor:top" o:gfxdata="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" fillcolor="#f2dbdb [661]" strokecolor="black [3213]">
+                <v:textbox inset="2mm,0,2mm,0">
+                  <w:txbxContent>
+                    <w:p>
+                      <w:pPr>
+                        <w:pStyle w:val="NormalParagraph"/>
+                        <w:rPr>
+                          <w:i/>
+                          <w:sz w:val="22"/>
+                          <w:szCs w:val="22"/>
+                        </w:rPr>
+                      </w:pPr>
+                      <w:r>
+                        <w:rPr>
+                          <w:b/>
+                          <w:i/>
+                          <w:sz w:val="22"/>
+                          <w:szCs w:val="22"/>
+                        </w:rPr>
+                        <w:t>Compatibility Note:</w:t>
+                      </w:r>
+                      <w:r>
+                        <w:rPr>
+                          <w:i/>
+                          <w:sz w:val="22"/>
+                          <w:szCs w:val="22"/>
+                        </w:rPr>
+                        <w:t xml:space="preserve"> The listener interfaces are likely to be removed entirely from a future version of Taverna Server; the structure of the fun</w:t>
+                      </w:r>
+                      <w:r>
+                        <w:rPr>
+                          <w:i/>
+                          <w:sz w:val="22"/>
+                          <w:szCs w:val="22"/>
+                        </w:rPr>
+                        <w:t>c</w:t>
+                      </w:r>
+                      <w:r>
+                        <w:rPr>
+                          <w:i/>
+                          <w:sz w:val="22"/>
+                          <w:szCs w:val="22"/>
+                        </w:rPr>
+                        <w:t>tionality intended to be surfaced by them has evolved in a different way to what was origina</w:t>
+                      </w:r>
+                      <w:r>
+                        <w:rPr>
+                          <w:i/>
+                          <w:sz w:val="22"/>
+                          <w:szCs w:val="22"/>
+                        </w:rPr>
+                        <w:t>l</w:t>
+                      </w:r>
+                      <w:r>
+                        <w:rPr>
+                          <w:i/>
+                          <w:sz w:val="22"/>
+                          <w:szCs w:val="22"/>
+                        </w:rPr>
+                        <w:t>ly expected.</w:t>
+                      </w:r>
+                    </w:p>
+                  </w:txbxContent>
+                </v:textbox>
+                <w10:anchorlock/>
+              </v:shape>
+            </w:pict>
+          </mc:Fallback>
+        </mc:AlternateContent>
+      </w:r>
+    </w:p>
+    <w:p>
+      <w:pPr>
+        <w:pStyle w:val="NormalParagraph"/>
       </w:pPr>
       <w:r>
         <w:rPr>
@@ -16358,6 +17170,7 @@
         <w:ind w:left="720"/>
       </w:pPr>
       <w:r>
+        <w:lastRenderedPageBreak/>
         <w:t>Get the configuration document of a particular listener. The configuration document can only be read, not written.</w:t>
       </w:r>
     </w:p>
@@ -16669,6 +17482,7 @@
         <w:ind w:left="720"/>
       </w:pPr>
       <w:r>
+        <w:lastRenderedPageBreak/>
         <w:t>Give a credential to a run to use when contacting other services.</w:t>
       </w:r>
     </w:p>
@@ -20757,7 +21571,7 @@
 </file>
 
 <file path=customXml/itemProps1.xml><?xml version="1.0" encoding="utf-8"?>
-<ds:datastoreItem xmlns:ds="http://schemas.openxmlformats.org/officeDocument/2006/customXml" ds:itemID="{E742F879-8CBE-244C-9218-6BFC6E289C47}">
+<ds:datastoreItem xmlns:ds="http://schemas.openxmlformats.org/officeDocument/2006/customXml" ds:itemID="{956CE6EC-C3E1-DA43-BCEC-38B1DA7E9DF0}">
   <ds:schemaRefs>
     <ds:schemaRef ds:uri="http://schemas.openxmlformats.org/officeDocument/2006/bibliography"/>
   </ds:schemaRefs>

</xml_diff>